<commit_message>
Início - Iteração 3
</commit_message>
<xml_diff>
--- a/Plano de Iteração.docx
+++ b/Plano de Iteração.docx
@@ -208,7 +208,28 @@
                 <w:noProof/>
                 <w:lang w:val="pt-BR"/>
               </w:rPr>
-              <w:t>abril 6, 2014</w:t>
+              <w:t>março</w:t>
+            </w:r>
+            <w:r>
+              <w:rPr>
+                <w:noProof/>
+                <w:lang w:val="pt-BR"/>
+              </w:rPr>
+              <w:t xml:space="preserve"> </w:t>
+            </w:r>
+            <w:r>
+              <w:rPr>
+                <w:noProof/>
+                <w:lang w:val="pt-BR"/>
+              </w:rPr>
+              <w:t>13</w:t>
+            </w:r>
+            <w:r>
+              <w:rPr>
+                <w:noProof/>
+                <w:lang w:val="pt-BR"/>
+              </w:rPr>
+              <w:t>, 2014</w:t>
             </w:r>
             <w:r>
               <w:rPr>
@@ -237,10 +258,10 @@
           <w:tcPr>
             <w:tcW w:w="1271" w:type="dxa"/>
             <w:tcBorders>
-              <w:top w:val="single" w:sz="4" w:space="0" w:color="BFBFBF" w:themeColor="background1" w:themeShade="BF"/>
-              <w:left w:val="single" w:sz="4" w:space="0" w:color="BFBFBF" w:themeColor="background1" w:themeShade="BF"/>
-              <w:bottom w:val="single" w:sz="4" w:space="0" w:color="BFBFBF" w:themeColor="background1" w:themeShade="BF"/>
-              <w:right w:val="single" w:sz="4" w:space="0" w:color="BFBFBF" w:themeColor="background1" w:themeShade="BF"/>
+              <w:top w:val="single" w:sz="4" w:space="0" w:color="B7B7AE" w:themeColor="background1" w:themeShade="BF"/>
+              <w:left w:val="single" w:sz="4" w:space="0" w:color="B7B7AE" w:themeColor="background1" w:themeShade="BF"/>
+              <w:bottom w:val="single" w:sz="4" w:space="0" w:color="B7B7AE" w:themeColor="background1" w:themeShade="BF"/>
+              <w:right w:val="single" w:sz="4" w:space="0" w:color="B7B7AE" w:themeColor="background1" w:themeShade="BF"/>
             </w:tcBorders>
             <w:shd w:val="clear" w:color="auto" w:fill="DBDDCC" w:themeFill="accent3" w:themeFillTint="66"/>
             <w:tcMar>
@@ -272,10 +293,10 @@
           <w:tcPr>
             <w:tcW w:w="2552" w:type="dxa"/>
             <w:tcBorders>
-              <w:top w:val="single" w:sz="4" w:space="0" w:color="BFBFBF" w:themeColor="background1" w:themeShade="BF"/>
-              <w:left w:val="single" w:sz="4" w:space="0" w:color="BFBFBF" w:themeColor="background1" w:themeShade="BF"/>
-              <w:bottom w:val="single" w:sz="4" w:space="0" w:color="BFBFBF" w:themeColor="background1" w:themeShade="BF"/>
-              <w:right w:val="single" w:sz="4" w:space="0" w:color="BFBFBF" w:themeColor="background1" w:themeShade="BF"/>
+              <w:top w:val="single" w:sz="4" w:space="0" w:color="B7B7AE" w:themeColor="background1" w:themeShade="BF"/>
+              <w:left w:val="single" w:sz="4" w:space="0" w:color="B7B7AE" w:themeColor="background1" w:themeShade="BF"/>
+              <w:bottom w:val="single" w:sz="4" w:space="0" w:color="B7B7AE" w:themeColor="background1" w:themeShade="BF"/>
+              <w:right w:val="single" w:sz="4" w:space="0" w:color="B7B7AE" w:themeColor="background1" w:themeShade="BF"/>
             </w:tcBorders>
             <w:shd w:val="clear" w:color="auto" w:fill="DBDDCC" w:themeFill="accent3" w:themeFillTint="66"/>
             <w:vAlign w:val="center"/>
@@ -304,10 +325,10 @@
           <w:tcPr>
             <w:tcW w:w="2126" w:type="dxa"/>
             <w:tcBorders>
-              <w:top w:val="single" w:sz="4" w:space="0" w:color="BFBFBF" w:themeColor="background1" w:themeShade="BF"/>
-              <w:left w:val="single" w:sz="4" w:space="0" w:color="BFBFBF" w:themeColor="background1" w:themeShade="BF"/>
-              <w:bottom w:val="single" w:sz="4" w:space="0" w:color="BFBFBF" w:themeColor="background1" w:themeShade="BF"/>
-              <w:right w:val="single" w:sz="4" w:space="0" w:color="BFBFBF" w:themeColor="background1" w:themeShade="BF"/>
+              <w:top w:val="single" w:sz="4" w:space="0" w:color="B7B7AE" w:themeColor="background1" w:themeShade="BF"/>
+              <w:left w:val="single" w:sz="4" w:space="0" w:color="B7B7AE" w:themeColor="background1" w:themeShade="BF"/>
+              <w:bottom w:val="single" w:sz="4" w:space="0" w:color="B7B7AE" w:themeColor="background1" w:themeShade="BF"/>
+              <w:right w:val="single" w:sz="4" w:space="0" w:color="B7B7AE" w:themeColor="background1" w:themeShade="BF"/>
             </w:tcBorders>
             <w:shd w:val="clear" w:color="auto" w:fill="DBDDCC" w:themeFill="accent3" w:themeFillTint="66"/>
             <w:vAlign w:val="center"/>
@@ -337,10 +358,10 @@
             <w:tcW w:w="1984" w:type="dxa"/>
             <w:gridSpan w:val="2"/>
             <w:tcBorders>
-              <w:top w:val="single" w:sz="4" w:space="0" w:color="BFBFBF" w:themeColor="background1" w:themeShade="BF"/>
-              <w:left w:val="single" w:sz="4" w:space="0" w:color="BFBFBF" w:themeColor="background1" w:themeShade="BF"/>
-              <w:bottom w:val="single" w:sz="4" w:space="0" w:color="BFBFBF" w:themeColor="background1" w:themeShade="BF"/>
-              <w:right w:val="single" w:sz="4" w:space="0" w:color="BFBFBF" w:themeColor="background1" w:themeShade="BF"/>
+              <w:top w:val="single" w:sz="4" w:space="0" w:color="B7B7AE" w:themeColor="background1" w:themeShade="BF"/>
+              <w:left w:val="single" w:sz="4" w:space="0" w:color="B7B7AE" w:themeColor="background1" w:themeShade="BF"/>
+              <w:bottom w:val="single" w:sz="4" w:space="0" w:color="B7B7AE" w:themeColor="background1" w:themeShade="BF"/>
+              <w:right w:val="single" w:sz="4" w:space="0" w:color="B7B7AE" w:themeColor="background1" w:themeShade="BF"/>
             </w:tcBorders>
             <w:shd w:val="clear" w:color="auto" w:fill="DBDDCC" w:themeFill="accent3" w:themeFillTint="66"/>
             <w:vAlign w:val="center"/>
@@ -369,10 +390,10 @@
           <w:tcPr>
             <w:tcW w:w="1418" w:type="dxa"/>
             <w:tcBorders>
-              <w:top w:val="single" w:sz="4" w:space="0" w:color="BFBFBF" w:themeColor="background1" w:themeShade="BF"/>
-              <w:left w:val="single" w:sz="4" w:space="0" w:color="BFBFBF" w:themeColor="background1" w:themeShade="BF"/>
-              <w:bottom w:val="single" w:sz="4" w:space="0" w:color="BFBFBF" w:themeColor="background1" w:themeShade="BF"/>
-              <w:right w:val="single" w:sz="4" w:space="0" w:color="BFBFBF" w:themeColor="background1" w:themeShade="BF"/>
+              <w:top w:val="single" w:sz="4" w:space="0" w:color="B7B7AE" w:themeColor="background1" w:themeShade="BF"/>
+              <w:left w:val="single" w:sz="4" w:space="0" w:color="B7B7AE" w:themeColor="background1" w:themeShade="BF"/>
+              <w:bottom w:val="single" w:sz="4" w:space="0" w:color="B7B7AE" w:themeColor="background1" w:themeShade="BF"/>
+              <w:right w:val="single" w:sz="4" w:space="0" w:color="B7B7AE" w:themeColor="background1" w:themeShade="BF"/>
             </w:tcBorders>
             <w:shd w:val="clear" w:color="auto" w:fill="DBDDCC" w:themeFill="accent3" w:themeFillTint="66"/>
             <w:vAlign w:val="center"/>
@@ -406,12 +427,12 @@
           <w:tcPr>
             <w:tcW w:w="1271" w:type="dxa"/>
             <w:tcBorders>
-              <w:top w:val="single" w:sz="4" w:space="0" w:color="BFBFBF" w:themeColor="background1" w:themeShade="BF"/>
-              <w:left w:val="single" w:sz="4" w:space="0" w:color="BFBFBF" w:themeColor="background1" w:themeShade="BF"/>
-              <w:bottom w:val="single" w:sz="4" w:space="0" w:color="BFBFBF" w:themeColor="background1" w:themeShade="BF"/>
-              <w:right w:val="single" w:sz="4" w:space="0" w:color="BFBFBF" w:themeColor="background1" w:themeShade="BF"/>
-            </w:tcBorders>
-            <w:shd w:val="clear" w:color="auto" w:fill="FFFFFF" w:themeFill="background1"/>
+              <w:top w:val="single" w:sz="4" w:space="0" w:color="B7B7AE" w:themeColor="background1" w:themeShade="BF"/>
+              <w:left w:val="single" w:sz="4" w:space="0" w:color="B7B7AE" w:themeColor="background1" w:themeShade="BF"/>
+              <w:bottom w:val="single" w:sz="4" w:space="0" w:color="B7B7AE" w:themeColor="background1" w:themeShade="BF"/>
+              <w:right w:val="single" w:sz="4" w:space="0" w:color="B7B7AE" w:themeColor="background1" w:themeShade="BF"/>
+            </w:tcBorders>
+            <w:shd w:val="clear" w:color="auto" w:fill="F0F0EE" w:themeFill="background1"/>
             <w:tcMar>
               <w:top w:w="0" w:type="dxa"/>
             </w:tcMar>
@@ -440,12 +461,12 @@
           <w:tcPr>
             <w:tcW w:w="2552" w:type="dxa"/>
             <w:tcBorders>
-              <w:top w:val="single" w:sz="4" w:space="0" w:color="BFBFBF" w:themeColor="background1" w:themeShade="BF"/>
-              <w:left w:val="single" w:sz="4" w:space="0" w:color="BFBFBF" w:themeColor="background1" w:themeShade="BF"/>
-              <w:bottom w:val="single" w:sz="4" w:space="0" w:color="BFBFBF" w:themeColor="background1" w:themeShade="BF"/>
-              <w:right w:val="single" w:sz="4" w:space="0" w:color="BFBFBF" w:themeColor="background1" w:themeShade="BF"/>
-            </w:tcBorders>
-            <w:shd w:val="clear" w:color="auto" w:fill="FFFFFF" w:themeFill="background1"/>
+              <w:top w:val="single" w:sz="4" w:space="0" w:color="B7B7AE" w:themeColor="background1" w:themeShade="BF"/>
+              <w:left w:val="single" w:sz="4" w:space="0" w:color="B7B7AE" w:themeColor="background1" w:themeShade="BF"/>
+              <w:bottom w:val="single" w:sz="4" w:space="0" w:color="B7B7AE" w:themeColor="background1" w:themeShade="BF"/>
+              <w:right w:val="single" w:sz="4" w:space="0" w:color="B7B7AE" w:themeColor="background1" w:themeShade="BF"/>
+            </w:tcBorders>
+            <w:shd w:val="clear" w:color="auto" w:fill="F0F0EE" w:themeFill="background1"/>
             <w:vAlign w:val="center"/>
           </w:tcPr>
           <w:p>
@@ -472,12 +493,12 @@
           <w:tcPr>
             <w:tcW w:w="2126" w:type="dxa"/>
             <w:tcBorders>
-              <w:top w:val="single" w:sz="4" w:space="0" w:color="BFBFBF" w:themeColor="background1" w:themeShade="BF"/>
-              <w:left w:val="single" w:sz="4" w:space="0" w:color="BFBFBF" w:themeColor="background1" w:themeShade="BF"/>
-              <w:bottom w:val="single" w:sz="4" w:space="0" w:color="BFBFBF" w:themeColor="background1" w:themeShade="BF"/>
-              <w:right w:val="single" w:sz="4" w:space="0" w:color="BFBFBF" w:themeColor="background1" w:themeShade="BF"/>
-            </w:tcBorders>
-            <w:shd w:val="clear" w:color="auto" w:fill="FFFFFF" w:themeFill="background1"/>
+              <w:top w:val="single" w:sz="4" w:space="0" w:color="B7B7AE" w:themeColor="background1" w:themeShade="BF"/>
+              <w:left w:val="single" w:sz="4" w:space="0" w:color="B7B7AE" w:themeColor="background1" w:themeShade="BF"/>
+              <w:bottom w:val="single" w:sz="4" w:space="0" w:color="B7B7AE" w:themeColor="background1" w:themeShade="BF"/>
+              <w:right w:val="single" w:sz="4" w:space="0" w:color="B7B7AE" w:themeColor="background1" w:themeShade="BF"/>
+            </w:tcBorders>
+            <w:shd w:val="clear" w:color="auto" w:fill="F0F0EE" w:themeFill="background1"/>
             <w:vAlign w:val="center"/>
           </w:tcPr>
           <w:p>
@@ -504,12 +525,12 @@
             <w:tcW w:w="1984" w:type="dxa"/>
             <w:gridSpan w:val="2"/>
             <w:tcBorders>
-              <w:top w:val="single" w:sz="4" w:space="0" w:color="BFBFBF" w:themeColor="background1" w:themeShade="BF"/>
-              <w:left w:val="single" w:sz="4" w:space="0" w:color="BFBFBF" w:themeColor="background1" w:themeShade="BF"/>
-              <w:bottom w:val="single" w:sz="4" w:space="0" w:color="BFBFBF" w:themeColor="background1" w:themeShade="BF"/>
-              <w:right w:val="single" w:sz="4" w:space="0" w:color="BFBFBF" w:themeColor="background1" w:themeShade="BF"/>
-            </w:tcBorders>
-            <w:shd w:val="clear" w:color="auto" w:fill="FFFFFF" w:themeFill="background1"/>
+              <w:top w:val="single" w:sz="4" w:space="0" w:color="B7B7AE" w:themeColor="background1" w:themeShade="BF"/>
+              <w:left w:val="single" w:sz="4" w:space="0" w:color="B7B7AE" w:themeColor="background1" w:themeShade="BF"/>
+              <w:bottom w:val="single" w:sz="4" w:space="0" w:color="B7B7AE" w:themeColor="background1" w:themeShade="BF"/>
+              <w:right w:val="single" w:sz="4" w:space="0" w:color="B7B7AE" w:themeColor="background1" w:themeShade="BF"/>
+            </w:tcBorders>
+            <w:shd w:val="clear" w:color="auto" w:fill="F0F0EE" w:themeFill="background1"/>
             <w:tcMar>
               <w:right w:w="216" w:type="dxa"/>
             </w:tcMar>
@@ -538,12 +559,12 @@
           <w:tcPr>
             <w:tcW w:w="1418" w:type="dxa"/>
             <w:tcBorders>
-              <w:top w:val="single" w:sz="4" w:space="0" w:color="BFBFBF" w:themeColor="background1" w:themeShade="BF"/>
-              <w:left w:val="single" w:sz="4" w:space="0" w:color="BFBFBF" w:themeColor="background1" w:themeShade="BF"/>
-              <w:bottom w:val="single" w:sz="4" w:space="0" w:color="BFBFBF" w:themeColor="background1" w:themeShade="BF"/>
-              <w:right w:val="single" w:sz="4" w:space="0" w:color="BFBFBF" w:themeColor="background1" w:themeShade="BF"/>
-            </w:tcBorders>
-            <w:shd w:val="clear" w:color="auto" w:fill="FFFFFF" w:themeFill="background1"/>
+              <w:top w:val="single" w:sz="4" w:space="0" w:color="B7B7AE" w:themeColor="background1" w:themeShade="BF"/>
+              <w:left w:val="single" w:sz="4" w:space="0" w:color="B7B7AE" w:themeColor="background1" w:themeShade="BF"/>
+              <w:bottom w:val="single" w:sz="4" w:space="0" w:color="B7B7AE" w:themeColor="background1" w:themeShade="BF"/>
+              <w:right w:val="single" w:sz="4" w:space="0" w:color="B7B7AE" w:themeColor="background1" w:themeShade="BF"/>
+            </w:tcBorders>
+            <w:shd w:val="clear" w:color="auto" w:fill="F0F0EE" w:themeFill="background1"/>
             <w:tcMar>
               <w:right w:w="216" w:type="dxa"/>
             </w:tcMar>
@@ -577,10 +598,10 @@
           <w:tcPr>
             <w:tcW w:w="1271" w:type="dxa"/>
             <w:tcBorders>
-              <w:top w:val="single" w:sz="4" w:space="0" w:color="BFBFBF" w:themeColor="background1" w:themeShade="BF"/>
-              <w:left w:val="single" w:sz="4" w:space="0" w:color="BFBFBF" w:themeColor="background1" w:themeShade="BF"/>
-              <w:bottom w:val="single" w:sz="4" w:space="0" w:color="BFBFBF" w:themeColor="background1" w:themeShade="BF"/>
-              <w:right w:val="single" w:sz="4" w:space="0" w:color="BFBFBF" w:themeColor="background1" w:themeShade="BF"/>
+              <w:top w:val="single" w:sz="4" w:space="0" w:color="B7B7AE" w:themeColor="background1" w:themeShade="BF"/>
+              <w:left w:val="single" w:sz="4" w:space="0" w:color="B7B7AE" w:themeColor="background1" w:themeShade="BF"/>
+              <w:bottom w:val="single" w:sz="4" w:space="0" w:color="B7B7AE" w:themeColor="background1" w:themeShade="BF"/>
+              <w:right w:val="single" w:sz="4" w:space="0" w:color="B7B7AE" w:themeColor="background1" w:themeShade="BF"/>
             </w:tcBorders>
             <w:shd w:val="clear" w:color="auto" w:fill="EDEEE5" w:themeFill="accent3" w:themeFillTint="33"/>
             <w:tcMar>
@@ -611,10 +632,10 @@
           <w:tcPr>
             <w:tcW w:w="2552" w:type="dxa"/>
             <w:tcBorders>
-              <w:top w:val="single" w:sz="4" w:space="0" w:color="BFBFBF" w:themeColor="background1" w:themeShade="BF"/>
-              <w:left w:val="single" w:sz="4" w:space="0" w:color="BFBFBF" w:themeColor="background1" w:themeShade="BF"/>
-              <w:bottom w:val="single" w:sz="4" w:space="0" w:color="BFBFBF" w:themeColor="background1" w:themeShade="BF"/>
-              <w:right w:val="single" w:sz="4" w:space="0" w:color="BFBFBF" w:themeColor="background1" w:themeShade="BF"/>
+              <w:top w:val="single" w:sz="4" w:space="0" w:color="B7B7AE" w:themeColor="background1" w:themeShade="BF"/>
+              <w:left w:val="single" w:sz="4" w:space="0" w:color="B7B7AE" w:themeColor="background1" w:themeShade="BF"/>
+              <w:bottom w:val="single" w:sz="4" w:space="0" w:color="B7B7AE" w:themeColor="background1" w:themeShade="BF"/>
+              <w:right w:val="single" w:sz="4" w:space="0" w:color="B7B7AE" w:themeColor="background1" w:themeShade="BF"/>
             </w:tcBorders>
             <w:shd w:val="clear" w:color="auto" w:fill="EDEEE5" w:themeFill="accent3" w:themeFillTint="33"/>
             <w:vAlign w:val="center"/>
@@ -643,10 +664,10 @@
           <w:tcPr>
             <w:tcW w:w="2126" w:type="dxa"/>
             <w:tcBorders>
-              <w:top w:val="single" w:sz="4" w:space="0" w:color="BFBFBF" w:themeColor="background1" w:themeShade="BF"/>
-              <w:left w:val="single" w:sz="4" w:space="0" w:color="BFBFBF" w:themeColor="background1" w:themeShade="BF"/>
-              <w:bottom w:val="single" w:sz="4" w:space="0" w:color="BFBFBF" w:themeColor="background1" w:themeShade="BF"/>
-              <w:right w:val="single" w:sz="4" w:space="0" w:color="BFBFBF" w:themeColor="background1" w:themeShade="BF"/>
+              <w:top w:val="single" w:sz="4" w:space="0" w:color="B7B7AE" w:themeColor="background1" w:themeShade="BF"/>
+              <w:left w:val="single" w:sz="4" w:space="0" w:color="B7B7AE" w:themeColor="background1" w:themeShade="BF"/>
+              <w:bottom w:val="single" w:sz="4" w:space="0" w:color="B7B7AE" w:themeColor="background1" w:themeShade="BF"/>
+              <w:right w:val="single" w:sz="4" w:space="0" w:color="B7B7AE" w:themeColor="background1" w:themeShade="BF"/>
             </w:tcBorders>
             <w:shd w:val="clear" w:color="auto" w:fill="EDEEE5" w:themeFill="accent3" w:themeFillTint="33"/>
             <w:vAlign w:val="center"/>
@@ -675,10 +696,10 @@
             <w:tcW w:w="1984" w:type="dxa"/>
             <w:gridSpan w:val="2"/>
             <w:tcBorders>
-              <w:top w:val="single" w:sz="4" w:space="0" w:color="BFBFBF" w:themeColor="background1" w:themeShade="BF"/>
-              <w:left w:val="single" w:sz="4" w:space="0" w:color="BFBFBF" w:themeColor="background1" w:themeShade="BF"/>
-              <w:bottom w:val="single" w:sz="4" w:space="0" w:color="BFBFBF" w:themeColor="background1" w:themeShade="BF"/>
-              <w:right w:val="single" w:sz="4" w:space="0" w:color="BFBFBF" w:themeColor="background1" w:themeShade="BF"/>
+              <w:top w:val="single" w:sz="4" w:space="0" w:color="B7B7AE" w:themeColor="background1" w:themeShade="BF"/>
+              <w:left w:val="single" w:sz="4" w:space="0" w:color="B7B7AE" w:themeColor="background1" w:themeShade="BF"/>
+              <w:bottom w:val="single" w:sz="4" w:space="0" w:color="B7B7AE" w:themeColor="background1" w:themeShade="BF"/>
+              <w:right w:val="single" w:sz="4" w:space="0" w:color="B7B7AE" w:themeColor="background1" w:themeShade="BF"/>
             </w:tcBorders>
             <w:shd w:val="clear" w:color="auto" w:fill="EDEEE5" w:themeFill="accent3" w:themeFillTint="33"/>
             <w:tcMar>
@@ -709,10 +730,10 @@
           <w:tcPr>
             <w:tcW w:w="1418" w:type="dxa"/>
             <w:tcBorders>
-              <w:top w:val="single" w:sz="4" w:space="0" w:color="BFBFBF" w:themeColor="background1" w:themeShade="BF"/>
-              <w:left w:val="single" w:sz="4" w:space="0" w:color="BFBFBF" w:themeColor="background1" w:themeShade="BF"/>
-              <w:bottom w:val="single" w:sz="4" w:space="0" w:color="BFBFBF" w:themeColor="background1" w:themeShade="BF"/>
-              <w:right w:val="single" w:sz="4" w:space="0" w:color="BFBFBF" w:themeColor="background1" w:themeShade="BF"/>
+              <w:top w:val="single" w:sz="4" w:space="0" w:color="B7B7AE" w:themeColor="background1" w:themeShade="BF"/>
+              <w:left w:val="single" w:sz="4" w:space="0" w:color="B7B7AE" w:themeColor="background1" w:themeShade="BF"/>
+              <w:bottom w:val="single" w:sz="4" w:space="0" w:color="B7B7AE" w:themeColor="background1" w:themeShade="BF"/>
+              <w:right w:val="single" w:sz="4" w:space="0" w:color="B7B7AE" w:themeColor="background1" w:themeShade="BF"/>
             </w:tcBorders>
             <w:shd w:val="clear" w:color="auto" w:fill="EDEEE5" w:themeFill="accent3" w:themeFillTint="33"/>
             <w:tcMar>
@@ -748,12 +769,12 @@
           <w:tcPr>
             <w:tcW w:w="1271" w:type="dxa"/>
             <w:tcBorders>
-              <w:top w:val="single" w:sz="4" w:space="0" w:color="BFBFBF" w:themeColor="background1" w:themeShade="BF"/>
-              <w:left w:val="single" w:sz="4" w:space="0" w:color="BFBFBF" w:themeColor="background1" w:themeShade="BF"/>
-              <w:bottom w:val="single" w:sz="4" w:space="0" w:color="BFBFBF" w:themeColor="background1" w:themeShade="BF"/>
-              <w:right w:val="single" w:sz="4" w:space="0" w:color="BFBFBF" w:themeColor="background1" w:themeShade="BF"/>
-            </w:tcBorders>
-            <w:shd w:val="clear" w:color="auto" w:fill="FFFFFF" w:themeFill="background1"/>
+              <w:top w:val="single" w:sz="4" w:space="0" w:color="B7B7AE" w:themeColor="background1" w:themeShade="BF"/>
+              <w:left w:val="single" w:sz="4" w:space="0" w:color="B7B7AE" w:themeColor="background1" w:themeShade="BF"/>
+              <w:bottom w:val="single" w:sz="4" w:space="0" w:color="B7B7AE" w:themeColor="background1" w:themeShade="BF"/>
+              <w:right w:val="single" w:sz="4" w:space="0" w:color="B7B7AE" w:themeColor="background1" w:themeShade="BF"/>
+            </w:tcBorders>
+            <w:shd w:val="clear" w:color="auto" w:fill="F0F0EE" w:themeFill="background1"/>
             <w:tcMar>
               <w:top w:w="0" w:type="dxa"/>
             </w:tcMar>
@@ -782,12 +803,12 @@
           <w:tcPr>
             <w:tcW w:w="2552" w:type="dxa"/>
             <w:tcBorders>
-              <w:top w:val="single" w:sz="4" w:space="0" w:color="BFBFBF" w:themeColor="background1" w:themeShade="BF"/>
-              <w:left w:val="single" w:sz="4" w:space="0" w:color="BFBFBF" w:themeColor="background1" w:themeShade="BF"/>
-              <w:bottom w:val="single" w:sz="4" w:space="0" w:color="BFBFBF" w:themeColor="background1" w:themeShade="BF"/>
-              <w:right w:val="single" w:sz="4" w:space="0" w:color="BFBFBF" w:themeColor="background1" w:themeShade="BF"/>
-            </w:tcBorders>
-            <w:shd w:val="clear" w:color="auto" w:fill="FFFFFF" w:themeFill="background1"/>
+              <w:top w:val="single" w:sz="4" w:space="0" w:color="B7B7AE" w:themeColor="background1" w:themeShade="BF"/>
+              <w:left w:val="single" w:sz="4" w:space="0" w:color="B7B7AE" w:themeColor="background1" w:themeShade="BF"/>
+              <w:bottom w:val="single" w:sz="4" w:space="0" w:color="B7B7AE" w:themeColor="background1" w:themeShade="BF"/>
+              <w:right w:val="single" w:sz="4" w:space="0" w:color="B7B7AE" w:themeColor="background1" w:themeShade="BF"/>
+            </w:tcBorders>
+            <w:shd w:val="clear" w:color="auto" w:fill="F0F0EE" w:themeFill="background1"/>
             <w:vAlign w:val="center"/>
           </w:tcPr>
           <w:p>
@@ -814,12 +835,12 @@
           <w:tcPr>
             <w:tcW w:w="2126" w:type="dxa"/>
             <w:tcBorders>
-              <w:top w:val="single" w:sz="4" w:space="0" w:color="BFBFBF" w:themeColor="background1" w:themeShade="BF"/>
-              <w:left w:val="single" w:sz="4" w:space="0" w:color="BFBFBF" w:themeColor="background1" w:themeShade="BF"/>
-              <w:bottom w:val="single" w:sz="4" w:space="0" w:color="BFBFBF" w:themeColor="background1" w:themeShade="BF"/>
-              <w:right w:val="single" w:sz="4" w:space="0" w:color="BFBFBF" w:themeColor="background1" w:themeShade="BF"/>
-            </w:tcBorders>
-            <w:shd w:val="clear" w:color="auto" w:fill="FFFFFF" w:themeFill="background1"/>
+              <w:top w:val="single" w:sz="4" w:space="0" w:color="B7B7AE" w:themeColor="background1" w:themeShade="BF"/>
+              <w:left w:val="single" w:sz="4" w:space="0" w:color="B7B7AE" w:themeColor="background1" w:themeShade="BF"/>
+              <w:bottom w:val="single" w:sz="4" w:space="0" w:color="B7B7AE" w:themeColor="background1" w:themeShade="BF"/>
+              <w:right w:val="single" w:sz="4" w:space="0" w:color="B7B7AE" w:themeColor="background1" w:themeShade="BF"/>
+            </w:tcBorders>
+            <w:shd w:val="clear" w:color="auto" w:fill="F0F0EE" w:themeFill="background1"/>
             <w:vAlign w:val="center"/>
           </w:tcPr>
           <w:p>
@@ -846,12 +867,12 @@
             <w:tcW w:w="1984" w:type="dxa"/>
             <w:gridSpan w:val="2"/>
             <w:tcBorders>
-              <w:top w:val="single" w:sz="4" w:space="0" w:color="BFBFBF" w:themeColor="background1" w:themeShade="BF"/>
-              <w:left w:val="single" w:sz="4" w:space="0" w:color="BFBFBF" w:themeColor="background1" w:themeShade="BF"/>
-              <w:bottom w:val="single" w:sz="4" w:space="0" w:color="BFBFBF" w:themeColor="background1" w:themeShade="BF"/>
-              <w:right w:val="single" w:sz="4" w:space="0" w:color="BFBFBF" w:themeColor="background1" w:themeShade="BF"/>
-            </w:tcBorders>
-            <w:shd w:val="clear" w:color="auto" w:fill="FFFFFF" w:themeFill="background1"/>
+              <w:top w:val="single" w:sz="4" w:space="0" w:color="B7B7AE" w:themeColor="background1" w:themeShade="BF"/>
+              <w:left w:val="single" w:sz="4" w:space="0" w:color="B7B7AE" w:themeColor="background1" w:themeShade="BF"/>
+              <w:bottom w:val="single" w:sz="4" w:space="0" w:color="B7B7AE" w:themeColor="background1" w:themeShade="BF"/>
+              <w:right w:val="single" w:sz="4" w:space="0" w:color="B7B7AE" w:themeColor="background1" w:themeShade="BF"/>
+            </w:tcBorders>
+            <w:shd w:val="clear" w:color="auto" w:fill="F0F0EE" w:themeFill="background1"/>
             <w:tcMar>
               <w:right w:w="216" w:type="dxa"/>
             </w:tcMar>
@@ -880,12 +901,12 @@
           <w:tcPr>
             <w:tcW w:w="1418" w:type="dxa"/>
             <w:tcBorders>
-              <w:top w:val="single" w:sz="4" w:space="0" w:color="BFBFBF" w:themeColor="background1" w:themeShade="BF"/>
-              <w:left w:val="single" w:sz="4" w:space="0" w:color="BFBFBF" w:themeColor="background1" w:themeShade="BF"/>
-              <w:bottom w:val="single" w:sz="4" w:space="0" w:color="BFBFBF" w:themeColor="background1" w:themeShade="BF"/>
-              <w:right w:val="single" w:sz="4" w:space="0" w:color="BFBFBF" w:themeColor="background1" w:themeShade="BF"/>
-            </w:tcBorders>
-            <w:shd w:val="clear" w:color="auto" w:fill="FFFFFF" w:themeFill="background1"/>
+              <w:top w:val="single" w:sz="4" w:space="0" w:color="B7B7AE" w:themeColor="background1" w:themeShade="BF"/>
+              <w:left w:val="single" w:sz="4" w:space="0" w:color="B7B7AE" w:themeColor="background1" w:themeShade="BF"/>
+              <w:bottom w:val="single" w:sz="4" w:space="0" w:color="B7B7AE" w:themeColor="background1" w:themeShade="BF"/>
+              <w:right w:val="single" w:sz="4" w:space="0" w:color="B7B7AE" w:themeColor="background1" w:themeShade="BF"/>
+            </w:tcBorders>
+            <w:shd w:val="clear" w:color="auto" w:fill="F0F0EE" w:themeFill="background1"/>
             <w:tcMar>
               <w:right w:w="216" w:type="dxa"/>
             </w:tcMar>
@@ -919,10 +940,10 @@
           <w:tcPr>
             <w:tcW w:w="1271" w:type="dxa"/>
             <w:tcBorders>
-              <w:top w:val="single" w:sz="4" w:space="0" w:color="BFBFBF" w:themeColor="background1" w:themeShade="BF"/>
-              <w:left w:val="single" w:sz="4" w:space="0" w:color="BFBFBF" w:themeColor="background1" w:themeShade="BF"/>
-              <w:bottom w:val="single" w:sz="4" w:space="0" w:color="BFBFBF" w:themeColor="background1" w:themeShade="BF"/>
-              <w:right w:val="single" w:sz="4" w:space="0" w:color="BFBFBF" w:themeColor="background1" w:themeShade="BF"/>
+              <w:top w:val="single" w:sz="4" w:space="0" w:color="B7B7AE" w:themeColor="background1" w:themeShade="BF"/>
+              <w:left w:val="single" w:sz="4" w:space="0" w:color="B7B7AE" w:themeColor="background1" w:themeShade="BF"/>
+              <w:bottom w:val="single" w:sz="4" w:space="0" w:color="B7B7AE" w:themeColor="background1" w:themeShade="BF"/>
+              <w:right w:val="single" w:sz="4" w:space="0" w:color="B7B7AE" w:themeColor="background1" w:themeShade="BF"/>
             </w:tcBorders>
             <w:shd w:val="clear" w:color="auto" w:fill="EDEEE5" w:themeFill="accent3" w:themeFillTint="33"/>
             <w:tcMar>
@@ -953,10 +974,10 @@
           <w:tcPr>
             <w:tcW w:w="2552" w:type="dxa"/>
             <w:tcBorders>
-              <w:top w:val="single" w:sz="4" w:space="0" w:color="BFBFBF" w:themeColor="background1" w:themeShade="BF"/>
-              <w:left w:val="single" w:sz="4" w:space="0" w:color="BFBFBF" w:themeColor="background1" w:themeShade="BF"/>
-              <w:bottom w:val="single" w:sz="4" w:space="0" w:color="BFBFBF" w:themeColor="background1" w:themeShade="BF"/>
-              <w:right w:val="single" w:sz="4" w:space="0" w:color="BFBFBF" w:themeColor="background1" w:themeShade="BF"/>
+              <w:top w:val="single" w:sz="4" w:space="0" w:color="B7B7AE" w:themeColor="background1" w:themeShade="BF"/>
+              <w:left w:val="single" w:sz="4" w:space="0" w:color="B7B7AE" w:themeColor="background1" w:themeShade="BF"/>
+              <w:bottom w:val="single" w:sz="4" w:space="0" w:color="B7B7AE" w:themeColor="background1" w:themeShade="BF"/>
+              <w:right w:val="single" w:sz="4" w:space="0" w:color="B7B7AE" w:themeColor="background1" w:themeShade="BF"/>
             </w:tcBorders>
             <w:shd w:val="clear" w:color="auto" w:fill="EDEEE5" w:themeFill="accent3" w:themeFillTint="33"/>
             <w:vAlign w:val="center"/>
@@ -985,10 +1006,10 @@
           <w:tcPr>
             <w:tcW w:w="2126" w:type="dxa"/>
             <w:tcBorders>
-              <w:top w:val="single" w:sz="4" w:space="0" w:color="BFBFBF" w:themeColor="background1" w:themeShade="BF"/>
-              <w:left w:val="single" w:sz="4" w:space="0" w:color="BFBFBF" w:themeColor="background1" w:themeShade="BF"/>
-              <w:bottom w:val="single" w:sz="4" w:space="0" w:color="BFBFBF" w:themeColor="background1" w:themeShade="BF"/>
-              <w:right w:val="single" w:sz="4" w:space="0" w:color="BFBFBF" w:themeColor="background1" w:themeShade="BF"/>
+              <w:top w:val="single" w:sz="4" w:space="0" w:color="B7B7AE" w:themeColor="background1" w:themeShade="BF"/>
+              <w:left w:val="single" w:sz="4" w:space="0" w:color="B7B7AE" w:themeColor="background1" w:themeShade="BF"/>
+              <w:bottom w:val="single" w:sz="4" w:space="0" w:color="B7B7AE" w:themeColor="background1" w:themeShade="BF"/>
+              <w:right w:val="single" w:sz="4" w:space="0" w:color="B7B7AE" w:themeColor="background1" w:themeShade="BF"/>
             </w:tcBorders>
             <w:shd w:val="clear" w:color="auto" w:fill="EDEEE5" w:themeFill="accent3" w:themeFillTint="33"/>
             <w:vAlign w:val="center"/>
@@ -1017,10 +1038,10 @@
             <w:tcW w:w="1984" w:type="dxa"/>
             <w:gridSpan w:val="2"/>
             <w:tcBorders>
-              <w:top w:val="single" w:sz="4" w:space="0" w:color="BFBFBF" w:themeColor="background1" w:themeShade="BF"/>
-              <w:left w:val="single" w:sz="4" w:space="0" w:color="BFBFBF" w:themeColor="background1" w:themeShade="BF"/>
-              <w:bottom w:val="single" w:sz="4" w:space="0" w:color="BFBFBF" w:themeColor="background1" w:themeShade="BF"/>
-              <w:right w:val="single" w:sz="4" w:space="0" w:color="BFBFBF" w:themeColor="background1" w:themeShade="BF"/>
+              <w:top w:val="single" w:sz="4" w:space="0" w:color="B7B7AE" w:themeColor="background1" w:themeShade="BF"/>
+              <w:left w:val="single" w:sz="4" w:space="0" w:color="B7B7AE" w:themeColor="background1" w:themeShade="BF"/>
+              <w:bottom w:val="single" w:sz="4" w:space="0" w:color="B7B7AE" w:themeColor="background1" w:themeShade="BF"/>
+              <w:right w:val="single" w:sz="4" w:space="0" w:color="B7B7AE" w:themeColor="background1" w:themeShade="BF"/>
             </w:tcBorders>
             <w:shd w:val="clear" w:color="auto" w:fill="EDEEE5" w:themeFill="accent3" w:themeFillTint="33"/>
             <w:tcMar>
@@ -1051,10 +1072,10 @@
           <w:tcPr>
             <w:tcW w:w="1418" w:type="dxa"/>
             <w:tcBorders>
-              <w:top w:val="single" w:sz="4" w:space="0" w:color="BFBFBF" w:themeColor="background1" w:themeShade="BF"/>
-              <w:left w:val="single" w:sz="4" w:space="0" w:color="BFBFBF" w:themeColor="background1" w:themeShade="BF"/>
-              <w:bottom w:val="single" w:sz="4" w:space="0" w:color="BFBFBF" w:themeColor="background1" w:themeShade="BF"/>
-              <w:right w:val="single" w:sz="4" w:space="0" w:color="BFBFBF" w:themeColor="background1" w:themeShade="BF"/>
+              <w:top w:val="single" w:sz="4" w:space="0" w:color="B7B7AE" w:themeColor="background1" w:themeShade="BF"/>
+              <w:left w:val="single" w:sz="4" w:space="0" w:color="B7B7AE" w:themeColor="background1" w:themeShade="BF"/>
+              <w:bottom w:val="single" w:sz="4" w:space="0" w:color="B7B7AE" w:themeColor="background1" w:themeShade="BF"/>
+              <w:right w:val="single" w:sz="4" w:space="0" w:color="B7B7AE" w:themeColor="background1" w:themeShade="BF"/>
             </w:tcBorders>
             <w:shd w:val="clear" w:color="auto" w:fill="EDEEE5" w:themeFill="accent3" w:themeFillTint="33"/>
             <w:tcMar>
@@ -1089,6 +1110,8 @@
           <w:lang w:val="pt-BR"/>
         </w:rPr>
       </w:pPr>
+      <w:bookmarkStart w:id="0" w:name="_GoBack"/>
+      <w:bookmarkEnd w:id="0"/>
       <w:r>
         <w:rPr>
           <w:noProof/>
@@ -1100,13 +1123,13 @@
               <wp:anchor distT="0" distB="0" distL="114300" distR="114300" simplePos="0" relativeHeight="251658240" behindDoc="1" locked="0" layoutInCell="0" allowOverlap="1" wp14:anchorId="4E08089B" wp14:editId="253EF03C">
                 <wp:simplePos x="0" y="0"/>
                 <wp:positionH relativeFrom="page">
-                  <wp:posOffset>586740</wp:posOffset>
+                  <wp:posOffset>588818</wp:posOffset>
                 </wp:positionH>
                 <wp:positionV relativeFrom="page">
-                  <wp:posOffset>982980</wp:posOffset>
+                  <wp:posOffset>983674</wp:posOffset>
                 </wp:positionV>
-                <wp:extent cx="6400800" cy="4800600"/>
-                <wp:effectExtent l="19050" t="19050" r="19050" b="19050"/>
+                <wp:extent cx="6400800" cy="6816436"/>
+                <wp:effectExtent l="19050" t="19050" r="19050" b="22860"/>
                 <wp:wrapNone/>
                 <wp:docPr id="1" name="Rectangle 44"/>
                 <wp:cNvGraphicFramePr>
@@ -1121,7 +1144,7 @@
                       <wps:spPr bwMode="auto">
                         <a:xfrm>
                           <a:off x="0" y="0"/>
-                          <a:ext cx="6400800" cy="4800600"/>
+                          <a:ext cx="6400800" cy="6816436"/>
                         </a:xfrm>
                         <a:prstGeom prst="rect">
                           <a:avLst/>
@@ -1178,8 +1201,8 @@
           </mc:Choice>
           <mc:Fallback>
             <w:pict>
-              <v:rect w14:anchorId="16374DE2" id="Rectangle 44" o:spid="_x0000_s1026" style="position:absolute;margin-left:46.2pt;margin-top:77.4pt;width:7in;height:378pt;z-index:-251658240;visibility:visible;mso-wrap-style:square;mso-width-percent:0;mso-height-percent:0;mso-wrap-distance-left:9pt;mso-wrap-distance-top:0;mso-wrap-distance-right:9pt;mso-wrap-distance-bottom:0;mso-position-horizontal:absolute;mso-position-horizontal-relative:page;mso-position-vertical:absolute;mso-position-vertical-relative:page;mso-width-percent:0;mso-height-percent:0;mso-width-relative:page;mso-height-relative:page;v-text-anchor:top" o:gfxdata="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" o:allowincell="f" fillcolor="#edeee5 [662]" strokecolor="#c8ccb3 [1942]" strokeweight="3.25pt">
-                <v:fill color2="white [3212]" rotate="t" angle="135" focus="50%" type="gradient"/>
+              <v:rect w14:anchorId="0626EC2E" id="Rectangle 44" o:spid="_x0000_s1026" style="position:absolute;margin-left:46.35pt;margin-top:77.45pt;width:7in;height:536.75pt;z-index:-251658240;visibility:visible;mso-wrap-style:square;mso-width-percent:0;mso-height-percent:0;mso-wrap-distance-left:9pt;mso-wrap-distance-top:0;mso-wrap-distance-right:9pt;mso-wrap-distance-bottom:0;mso-position-horizontal:absolute;mso-position-horizontal-relative:page;mso-position-vertical:absolute;mso-position-vertical-relative:page;mso-width-percent:0;mso-height-percent:0;mso-width-relative:page;mso-height-relative:page;v-text-anchor:top" o:gfxdata="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" o:allowincell="f" fillcolor="#edeee5 [662]" strokecolor="#c8ccb3 [1942]" strokeweight="3.25pt">
+                <v:fill color2="#f0f0ee [3212]" rotate="t" angle="135" focus="50%" type="gradient"/>
                 <v:stroke linestyle="thickThin"/>
                 <w10:wrap anchorx="page" anchory="page"/>
               </v:rect>
@@ -1387,7 +1410,28 @@
                 <w:noProof/>
                 <w:lang w:val="pt-BR"/>
               </w:rPr>
-              <w:t>abril 6, 2014</w:t>
+              <w:t>abril</w:t>
+            </w:r>
+            <w:r>
+              <w:rPr>
+                <w:noProof/>
+                <w:lang w:val="pt-BR"/>
+              </w:rPr>
+              <w:t xml:space="preserve"> </w:t>
+            </w:r>
+            <w:r>
+              <w:rPr>
+                <w:noProof/>
+                <w:lang w:val="pt-BR"/>
+              </w:rPr>
+              <w:t>3</w:t>
+            </w:r>
+            <w:r>
+              <w:rPr>
+                <w:noProof/>
+                <w:lang w:val="pt-BR"/>
+              </w:rPr>
+              <w:t>, 2014</w:t>
             </w:r>
             <w:r>
               <w:rPr>
@@ -1416,10 +1460,10 @@
           <w:tcPr>
             <w:tcW w:w="1271" w:type="dxa"/>
             <w:tcBorders>
-              <w:top w:val="single" w:sz="4" w:space="0" w:color="BFBFBF" w:themeColor="background1" w:themeShade="BF"/>
-              <w:left w:val="single" w:sz="4" w:space="0" w:color="BFBFBF" w:themeColor="background1" w:themeShade="BF"/>
-              <w:bottom w:val="single" w:sz="4" w:space="0" w:color="BFBFBF" w:themeColor="background1" w:themeShade="BF"/>
-              <w:right w:val="single" w:sz="4" w:space="0" w:color="BFBFBF" w:themeColor="background1" w:themeShade="BF"/>
+              <w:top w:val="single" w:sz="4" w:space="0" w:color="B7B7AE" w:themeColor="background1" w:themeShade="BF"/>
+              <w:left w:val="single" w:sz="4" w:space="0" w:color="B7B7AE" w:themeColor="background1" w:themeShade="BF"/>
+              <w:bottom w:val="single" w:sz="4" w:space="0" w:color="B7B7AE" w:themeColor="background1" w:themeShade="BF"/>
+              <w:right w:val="single" w:sz="4" w:space="0" w:color="B7B7AE" w:themeColor="background1" w:themeShade="BF"/>
             </w:tcBorders>
             <w:shd w:val="clear" w:color="auto" w:fill="DBDDCC" w:themeFill="accent3" w:themeFillTint="66"/>
             <w:tcMar>
@@ -1451,10 +1495,10 @@
           <w:tcPr>
             <w:tcW w:w="2552" w:type="dxa"/>
             <w:tcBorders>
-              <w:top w:val="single" w:sz="4" w:space="0" w:color="BFBFBF" w:themeColor="background1" w:themeShade="BF"/>
-              <w:left w:val="single" w:sz="4" w:space="0" w:color="BFBFBF" w:themeColor="background1" w:themeShade="BF"/>
-              <w:bottom w:val="single" w:sz="4" w:space="0" w:color="BFBFBF" w:themeColor="background1" w:themeShade="BF"/>
-              <w:right w:val="single" w:sz="4" w:space="0" w:color="BFBFBF" w:themeColor="background1" w:themeShade="BF"/>
+              <w:top w:val="single" w:sz="4" w:space="0" w:color="B7B7AE" w:themeColor="background1" w:themeShade="BF"/>
+              <w:left w:val="single" w:sz="4" w:space="0" w:color="B7B7AE" w:themeColor="background1" w:themeShade="BF"/>
+              <w:bottom w:val="single" w:sz="4" w:space="0" w:color="B7B7AE" w:themeColor="background1" w:themeShade="BF"/>
+              <w:right w:val="single" w:sz="4" w:space="0" w:color="B7B7AE" w:themeColor="background1" w:themeShade="BF"/>
             </w:tcBorders>
             <w:shd w:val="clear" w:color="auto" w:fill="DBDDCC" w:themeFill="accent3" w:themeFillTint="66"/>
             <w:vAlign w:val="center"/>
@@ -1483,10 +1527,10 @@
           <w:tcPr>
             <w:tcW w:w="2126" w:type="dxa"/>
             <w:tcBorders>
-              <w:top w:val="single" w:sz="4" w:space="0" w:color="BFBFBF" w:themeColor="background1" w:themeShade="BF"/>
-              <w:left w:val="single" w:sz="4" w:space="0" w:color="BFBFBF" w:themeColor="background1" w:themeShade="BF"/>
-              <w:bottom w:val="single" w:sz="4" w:space="0" w:color="BFBFBF" w:themeColor="background1" w:themeShade="BF"/>
-              <w:right w:val="single" w:sz="4" w:space="0" w:color="BFBFBF" w:themeColor="background1" w:themeShade="BF"/>
+              <w:top w:val="single" w:sz="4" w:space="0" w:color="B7B7AE" w:themeColor="background1" w:themeShade="BF"/>
+              <w:left w:val="single" w:sz="4" w:space="0" w:color="B7B7AE" w:themeColor="background1" w:themeShade="BF"/>
+              <w:bottom w:val="single" w:sz="4" w:space="0" w:color="B7B7AE" w:themeColor="background1" w:themeShade="BF"/>
+              <w:right w:val="single" w:sz="4" w:space="0" w:color="B7B7AE" w:themeColor="background1" w:themeShade="BF"/>
             </w:tcBorders>
             <w:shd w:val="clear" w:color="auto" w:fill="DBDDCC" w:themeFill="accent3" w:themeFillTint="66"/>
             <w:vAlign w:val="center"/>
@@ -1516,10 +1560,10 @@
             <w:tcW w:w="1984" w:type="dxa"/>
             <w:gridSpan w:val="2"/>
             <w:tcBorders>
-              <w:top w:val="single" w:sz="4" w:space="0" w:color="BFBFBF" w:themeColor="background1" w:themeShade="BF"/>
-              <w:left w:val="single" w:sz="4" w:space="0" w:color="BFBFBF" w:themeColor="background1" w:themeShade="BF"/>
-              <w:bottom w:val="single" w:sz="4" w:space="0" w:color="BFBFBF" w:themeColor="background1" w:themeShade="BF"/>
-              <w:right w:val="single" w:sz="4" w:space="0" w:color="BFBFBF" w:themeColor="background1" w:themeShade="BF"/>
+              <w:top w:val="single" w:sz="4" w:space="0" w:color="B7B7AE" w:themeColor="background1" w:themeShade="BF"/>
+              <w:left w:val="single" w:sz="4" w:space="0" w:color="B7B7AE" w:themeColor="background1" w:themeShade="BF"/>
+              <w:bottom w:val="single" w:sz="4" w:space="0" w:color="B7B7AE" w:themeColor="background1" w:themeShade="BF"/>
+              <w:right w:val="single" w:sz="4" w:space="0" w:color="B7B7AE" w:themeColor="background1" w:themeShade="BF"/>
             </w:tcBorders>
             <w:shd w:val="clear" w:color="auto" w:fill="DBDDCC" w:themeFill="accent3" w:themeFillTint="66"/>
             <w:vAlign w:val="center"/>
@@ -1548,10 +1592,10 @@
           <w:tcPr>
             <w:tcW w:w="1418" w:type="dxa"/>
             <w:tcBorders>
-              <w:top w:val="single" w:sz="4" w:space="0" w:color="BFBFBF" w:themeColor="background1" w:themeShade="BF"/>
-              <w:left w:val="single" w:sz="4" w:space="0" w:color="BFBFBF" w:themeColor="background1" w:themeShade="BF"/>
-              <w:bottom w:val="single" w:sz="4" w:space="0" w:color="BFBFBF" w:themeColor="background1" w:themeShade="BF"/>
-              <w:right w:val="single" w:sz="4" w:space="0" w:color="BFBFBF" w:themeColor="background1" w:themeShade="BF"/>
+              <w:top w:val="single" w:sz="4" w:space="0" w:color="B7B7AE" w:themeColor="background1" w:themeShade="BF"/>
+              <w:left w:val="single" w:sz="4" w:space="0" w:color="B7B7AE" w:themeColor="background1" w:themeShade="BF"/>
+              <w:bottom w:val="single" w:sz="4" w:space="0" w:color="B7B7AE" w:themeColor="background1" w:themeShade="BF"/>
+              <w:right w:val="single" w:sz="4" w:space="0" w:color="B7B7AE" w:themeColor="background1" w:themeShade="BF"/>
             </w:tcBorders>
             <w:shd w:val="clear" w:color="auto" w:fill="DBDDCC" w:themeFill="accent3" w:themeFillTint="66"/>
             <w:vAlign w:val="center"/>
@@ -1585,12 +1629,12 @@
           <w:tcPr>
             <w:tcW w:w="1271" w:type="dxa"/>
             <w:tcBorders>
-              <w:top w:val="single" w:sz="4" w:space="0" w:color="BFBFBF" w:themeColor="background1" w:themeShade="BF"/>
-              <w:left w:val="single" w:sz="4" w:space="0" w:color="BFBFBF" w:themeColor="background1" w:themeShade="BF"/>
-              <w:bottom w:val="single" w:sz="4" w:space="0" w:color="BFBFBF" w:themeColor="background1" w:themeShade="BF"/>
-              <w:right w:val="single" w:sz="4" w:space="0" w:color="BFBFBF" w:themeColor="background1" w:themeShade="BF"/>
-            </w:tcBorders>
-            <w:shd w:val="clear" w:color="auto" w:fill="FFFFFF" w:themeFill="background1"/>
+              <w:top w:val="single" w:sz="4" w:space="0" w:color="B7B7AE" w:themeColor="background1" w:themeShade="BF"/>
+              <w:left w:val="single" w:sz="4" w:space="0" w:color="B7B7AE" w:themeColor="background1" w:themeShade="BF"/>
+              <w:bottom w:val="single" w:sz="4" w:space="0" w:color="B7B7AE" w:themeColor="background1" w:themeShade="BF"/>
+              <w:right w:val="single" w:sz="4" w:space="0" w:color="B7B7AE" w:themeColor="background1" w:themeShade="BF"/>
+            </w:tcBorders>
+            <w:shd w:val="clear" w:color="auto" w:fill="F0F0EE" w:themeFill="background1"/>
             <w:tcMar>
               <w:top w:w="0" w:type="dxa"/>
             </w:tcMar>
@@ -1619,12 +1663,12 @@
           <w:tcPr>
             <w:tcW w:w="2552" w:type="dxa"/>
             <w:tcBorders>
-              <w:top w:val="single" w:sz="4" w:space="0" w:color="BFBFBF" w:themeColor="background1" w:themeShade="BF"/>
-              <w:left w:val="single" w:sz="4" w:space="0" w:color="BFBFBF" w:themeColor="background1" w:themeShade="BF"/>
-              <w:bottom w:val="single" w:sz="4" w:space="0" w:color="BFBFBF" w:themeColor="background1" w:themeShade="BF"/>
-              <w:right w:val="single" w:sz="4" w:space="0" w:color="BFBFBF" w:themeColor="background1" w:themeShade="BF"/>
-            </w:tcBorders>
-            <w:shd w:val="clear" w:color="auto" w:fill="FFFFFF" w:themeFill="background1"/>
+              <w:top w:val="single" w:sz="4" w:space="0" w:color="B7B7AE" w:themeColor="background1" w:themeShade="BF"/>
+              <w:left w:val="single" w:sz="4" w:space="0" w:color="B7B7AE" w:themeColor="background1" w:themeShade="BF"/>
+              <w:bottom w:val="single" w:sz="4" w:space="0" w:color="B7B7AE" w:themeColor="background1" w:themeShade="BF"/>
+              <w:right w:val="single" w:sz="4" w:space="0" w:color="B7B7AE" w:themeColor="background1" w:themeShade="BF"/>
+            </w:tcBorders>
+            <w:shd w:val="clear" w:color="auto" w:fill="F0F0EE" w:themeFill="background1"/>
             <w:vAlign w:val="center"/>
           </w:tcPr>
           <w:p>
@@ -1651,12 +1695,12 @@
           <w:tcPr>
             <w:tcW w:w="2126" w:type="dxa"/>
             <w:tcBorders>
-              <w:top w:val="single" w:sz="4" w:space="0" w:color="BFBFBF" w:themeColor="background1" w:themeShade="BF"/>
-              <w:left w:val="single" w:sz="4" w:space="0" w:color="BFBFBF" w:themeColor="background1" w:themeShade="BF"/>
-              <w:bottom w:val="single" w:sz="4" w:space="0" w:color="BFBFBF" w:themeColor="background1" w:themeShade="BF"/>
-              <w:right w:val="single" w:sz="4" w:space="0" w:color="BFBFBF" w:themeColor="background1" w:themeShade="BF"/>
-            </w:tcBorders>
-            <w:shd w:val="clear" w:color="auto" w:fill="FFFFFF" w:themeFill="background1"/>
+              <w:top w:val="single" w:sz="4" w:space="0" w:color="B7B7AE" w:themeColor="background1" w:themeShade="BF"/>
+              <w:left w:val="single" w:sz="4" w:space="0" w:color="B7B7AE" w:themeColor="background1" w:themeShade="BF"/>
+              <w:bottom w:val="single" w:sz="4" w:space="0" w:color="B7B7AE" w:themeColor="background1" w:themeShade="BF"/>
+              <w:right w:val="single" w:sz="4" w:space="0" w:color="B7B7AE" w:themeColor="background1" w:themeShade="BF"/>
+            </w:tcBorders>
+            <w:shd w:val="clear" w:color="auto" w:fill="F0F0EE" w:themeFill="background1"/>
             <w:vAlign w:val="center"/>
           </w:tcPr>
           <w:p>
@@ -1683,12 +1727,12 @@
             <w:tcW w:w="1984" w:type="dxa"/>
             <w:gridSpan w:val="2"/>
             <w:tcBorders>
-              <w:top w:val="single" w:sz="4" w:space="0" w:color="BFBFBF" w:themeColor="background1" w:themeShade="BF"/>
-              <w:left w:val="single" w:sz="4" w:space="0" w:color="BFBFBF" w:themeColor="background1" w:themeShade="BF"/>
-              <w:bottom w:val="single" w:sz="4" w:space="0" w:color="BFBFBF" w:themeColor="background1" w:themeShade="BF"/>
-              <w:right w:val="single" w:sz="4" w:space="0" w:color="BFBFBF" w:themeColor="background1" w:themeShade="BF"/>
-            </w:tcBorders>
-            <w:shd w:val="clear" w:color="auto" w:fill="FFFFFF" w:themeFill="background1"/>
+              <w:top w:val="single" w:sz="4" w:space="0" w:color="B7B7AE" w:themeColor="background1" w:themeShade="BF"/>
+              <w:left w:val="single" w:sz="4" w:space="0" w:color="B7B7AE" w:themeColor="background1" w:themeShade="BF"/>
+              <w:bottom w:val="single" w:sz="4" w:space="0" w:color="B7B7AE" w:themeColor="background1" w:themeShade="BF"/>
+              <w:right w:val="single" w:sz="4" w:space="0" w:color="B7B7AE" w:themeColor="background1" w:themeShade="BF"/>
+            </w:tcBorders>
+            <w:shd w:val="clear" w:color="auto" w:fill="F0F0EE" w:themeFill="background1"/>
             <w:tcMar>
               <w:right w:w="216" w:type="dxa"/>
             </w:tcMar>
@@ -1717,12 +1761,12 @@
           <w:tcPr>
             <w:tcW w:w="1418" w:type="dxa"/>
             <w:tcBorders>
-              <w:top w:val="single" w:sz="4" w:space="0" w:color="BFBFBF" w:themeColor="background1" w:themeShade="BF"/>
-              <w:left w:val="single" w:sz="4" w:space="0" w:color="BFBFBF" w:themeColor="background1" w:themeShade="BF"/>
-              <w:bottom w:val="single" w:sz="4" w:space="0" w:color="BFBFBF" w:themeColor="background1" w:themeShade="BF"/>
-              <w:right w:val="single" w:sz="4" w:space="0" w:color="BFBFBF" w:themeColor="background1" w:themeShade="BF"/>
-            </w:tcBorders>
-            <w:shd w:val="clear" w:color="auto" w:fill="FFFFFF" w:themeFill="background1"/>
+              <w:top w:val="single" w:sz="4" w:space="0" w:color="B7B7AE" w:themeColor="background1" w:themeShade="BF"/>
+              <w:left w:val="single" w:sz="4" w:space="0" w:color="B7B7AE" w:themeColor="background1" w:themeShade="BF"/>
+              <w:bottom w:val="single" w:sz="4" w:space="0" w:color="B7B7AE" w:themeColor="background1" w:themeShade="BF"/>
+              <w:right w:val="single" w:sz="4" w:space="0" w:color="B7B7AE" w:themeColor="background1" w:themeShade="BF"/>
+            </w:tcBorders>
+            <w:shd w:val="clear" w:color="auto" w:fill="F0F0EE" w:themeFill="background1"/>
             <w:tcMar>
               <w:right w:w="216" w:type="dxa"/>
             </w:tcMar>
@@ -1756,10 +1800,10 @@
           <w:tcPr>
             <w:tcW w:w="1271" w:type="dxa"/>
             <w:tcBorders>
-              <w:top w:val="single" w:sz="4" w:space="0" w:color="BFBFBF" w:themeColor="background1" w:themeShade="BF"/>
-              <w:left w:val="single" w:sz="4" w:space="0" w:color="BFBFBF" w:themeColor="background1" w:themeShade="BF"/>
-              <w:bottom w:val="single" w:sz="4" w:space="0" w:color="BFBFBF" w:themeColor="background1" w:themeShade="BF"/>
-              <w:right w:val="single" w:sz="4" w:space="0" w:color="BFBFBF" w:themeColor="background1" w:themeShade="BF"/>
+              <w:top w:val="single" w:sz="4" w:space="0" w:color="B7B7AE" w:themeColor="background1" w:themeShade="BF"/>
+              <w:left w:val="single" w:sz="4" w:space="0" w:color="B7B7AE" w:themeColor="background1" w:themeShade="BF"/>
+              <w:bottom w:val="single" w:sz="4" w:space="0" w:color="B7B7AE" w:themeColor="background1" w:themeShade="BF"/>
+              <w:right w:val="single" w:sz="4" w:space="0" w:color="B7B7AE" w:themeColor="background1" w:themeShade="BF"/>
             </w:tcBorders>
             <w:shd w:val="clear" w:color="auto" w:fill="EDEEE5" w:themeFill="accent3" w:themeFillTint="33"/>
             <w:tcMar>
@@ -1790,10 +1834,10 @@
           <w:tcPr>
             <w:tcW w:w="2552" w:type="dxa"/>
             <w:tcBorders>
-              <w:top w:val="single" w:sz="4" w:space="0" w:color="BFBFBF" w:themeColor="background1" w:themeShade="BF"/>
-              <w:left w:val="single" w:sz="4" w:space="0" w:color="BFBFBF" w:themeColor="background1" w:themeShade="BF"/>
-              <w:bottom w:val="single" w:sz="4" w:space="0" w:color="BFBFBF" w:themeColor="background1" w:themeShade="BF"/>
-              <w:right w:val="single" w:sz="4" w:space="0" w:color="BFBFBF" w:themeColor="background1" w:themeShade="BF"/>
+              <w:top w:val="single" w:sz="4" w:space="0" w:color="B7B7AE" w:themeColor="background1" w:themeShade="BF"/>
+              <w:left w:val="single" w:sz="4" w:space="0" w:color="B7B7AE" w:themeColor="background1" w:themeShade="BF"/>
+              <w:bottom w:val="single" w:sz="4" w:space="0" w:color="B7B7AE" w:themeColor="background1" w:themeShade="BF"/>
+              <w:right w:val="single" w:sz="4" w:space="0" w:color="B7B7AE" w:themeColor="background1" w:themeShade="BF"/>
             </w:tcBorders>
             <w:shd w:val="clear" w:color="auto" w:fill="EDEEE5" w:themeFill="accent3" w:themeFillTint="33"/>
             <w:vAlign w:val="center"/>
@@ -1822,10 +1866,10 @@
           <w:tcPr>
             <w:tcW w:w="2126" w:type="dxa"/>
             <w:tcBorders>
-              <w:top w:val="single" w:sz="4" w:space="0" w:color="BFBFBF" w:themeColor="background1" w:themeShade="BF"/>
-              <w:left w:val="single" w:sz="4" w:space="0" w:color="BFBFBF" w:themeColor="background1" w:themeShade="BF"/>
-              <w:bottom w:val="single" w:sz="4" w:space="0" w:color="BFBFBF" w:themeColor="background1" w:themeShade="BF"/>
-              <w:right w:val="single" w:sz="4" w:space="0" w:color="BFBFBF" w:themeColor="background1" w:themeShade="BF"/>
+              <w:top w:val="single" w:sz="4" w:space="0" w:color="B7B7AE" w:themeColor="background1" w:themeShade="BF"/>
+              <w:left w:val="single" w:sz="4" w:space="0" w:color="B7B7AE" w:themeColor="background1" w:themeShade="BF"/>
+              <w:bottom w:val="single" w:sz="4" w:space="0" w:color="B7B7AE" w:themeColor="background1" w:themeShade="BF"/>
+              <w:right w:val="single" w:sz="4" w:space="0" w:color="B7B7AE" w:themeColor="background1" w:themeShade="BF"/>
             </w:tcBorders>
             <w:shd w:val="clear" w:color="auto" w:fill="EDEEE5" w:themeFill="accent3" w:themeFillTint="33"/>
             <w:vAlign w:val="center"/>
@@ -1854,10 +1898,10 @@
             <w:tcW w:w="1984" w:type="dxa"/>
             <w:gridSpan w:val="2"/>
             <w:tcBorders>
-              <w:top w:val="single" w:sz="4" w:space="0" w:color="BFBFBF" w:themeColor="background1" w:themeShade="BF"/>
-              <w:left w:val="single" w:sz="4" w:space="0" w:color="BFBFBF" w:themeColor="background1" w:themeShade="BF"/>
-              <w:bottom w:val="single" w:sz="4" w:space="0" w:color="BFBFBF" w:themeColor="background1" w:themeShade="BF"/>
-              <w:right w:val="single" w:sz="4" w:space="0" w:color="BFBFBF" w:themeColor="background1" w:themeShade="BF"/>
+              <w:top w:val="single" w:sz="4" w:space="0" w:color="B7B7AE" w:themeColor="background1" w:themeShade="BF"/>
+              <w:left w:val="single" w:sz="4" w:space="0" w:color="B7B7AE" w:themeColor="background1" w:themeShade="BF"/>
+              <w:bottom w:val="single" w:sz="4" w:space="0" w:color="B7B7AE" w:themeColor="background1" w:themeShade="BF"/>
+              <w:right w:val="single" w:sz="4" w:space="0" w:color="B7B7AE" w:themeColor="background1" w:themeShade="BF"/>
             </w:tcBorders>
             <w:shd w:val="clear" w:color="auto" w:fill="EDEEE5" w:themeFill="accent3" w:themeFillTint="33"/>
             <w:tcMar>
@@ -1888,10 +1932,10 @@
           <w:tcPr>
             <w:tcW w:w="1418" w:type="dxa"/>
             <w:tcBorders>
-              <w:top w:val="single" w:sz="4" w:space="0" w:color="BFBFBF" w:themeColor="background1" w:themeShade="BF"/>
-              <w:left w:val="single" w:sz="4" w:space="0" w:color="BFBFBF" w:themeColor="background1" w:themeShade="BF"/>
-              <w:bottom w:val="single" w:sz="4" w:space="0" w:color="BFBFBF" w:themeColor="background1" w:themeShade="BF"/>
-              <w:right w:val="single" w:sz="4" w:space="0" w:color="BFBFBF" w:themeColor="background1" w:themeShade="BF"/>
+              <w:top w:val="single" w:sz="4" w:space="0" w:color="B7B7AE" w:themeColor="background1" w:themeShade="BF"/>
+              <w:left w:val="single" w:sz="4" w:space="0" w:color="B7B7AE" w:themeColor="background1" w:themeShade="BF"/>
+              <w:bottom w:val="single" w:sz="4" w:space="0" w:color="B7B7AE" w:themeColor="background1" w:themeShade="BF"/>
+              <w:right w:val="single" w:sz="4" w:space="0" w:color="B7B7AE" w:themeColor="background1" w:themeShade="BF"/>
             </w:tcBorders>
             <w:shd w:val="clear" w:color="auto" w:fill="EDEEE5" w:themeFill="accent3" w:themeFillTint="33"/>
             <w:tcMar>
@@ -1927,12 +1971,12 @@
           <w:tcPr>
             <w:tcW w:w="1271" w:type="dxa"/>
             <w:tcBorders>
-              <w:top w:val="single" w:sz="4" w:space="0" w:color="BFBFBF" w:themeColor="background1" w:themeShade="BF"/>
-              <w:left w:val="single" w:sz="4" w:space="0" w:color="BFBFBF" w:themeColor="background1" w:themeShade="BF"/>
-              <w:bottom w:val="single" w:sz="4" w:space="0" w:color="BFBFBF" w:themeColor="background1" w:themeShade="BF"/>
-              <w:right w:val="single" w:sz="4" w:space="0" w:color="BFBFBF" w:themeColor="background1" w:themeShade="BF"/>
-            </w:tcBorders>
-            <w:shd w:val="clear" w:color="auto" w:fill="FFFFFF" w:themeFill="background1"/>
+              <w:top w:val="single" w:sz="4" w:space="0" w:color="B7B7AE" w:themeColor="background1" w:themeShade="BF"/>
+              <w:left w:val="single" w:sz="4" w:space="0" w:color="B7B7AE" w:themeColor="background1" w:themeShade="BF"/>
+              <w:bottom w:val="single" w:sz="4" w:space="0" w:color="B7B7AE" w:themeColor="background1" w:themeShade="BF"/>
+              <w:right w:val="single" w:sz="4" w:space="0" w:color="B7B7AE" w:themeColor="background1" w:themeShade="BF"/>
+            </w:tcBorders>
+            <w:shd w:val="clear" w:color="auto" w:fill="F0F0EE" w:themeFill="background1"/>
             <w:tcMar>
               <w:top w:w="0" w:type="dxa"/>
             </w:tcMar>
@@ -1961,12 +2005,12 @@
           <w:tcPr>
             <w:tcW w:w="2552" w:type="dxa"/>
             <w:tcBorders>
-              <w:top w:val="single" w:sz="4" w:space="0" w:color="BFBFBF" w:themeColor="background1" w:themeShade="BF"/>
-              <w:left w:val="single" w:sz="4" w:space="0" w:color="BFBFBF" w:themeColor="background1" w:themeShade="BF"/>
-              <w:bottom w:val="single" w:sz="4" w:space="0" w:color="BFBFBF" w:themeColor="background1" w:themeShade="BF"/>
-              <w:right w:val="single" w:sz="4" w:space="0" w:color="BFBFBF" w:themeColor="background1" w:themeShade="BF"/>
-            </w:tcBorders>
-            <w:shd w:val="clear" w:color="auto" w:fill="FFFFFF" w:themeFill="background1"/>
+              <w:top w:val="single" w:sz="4" w:space="0" w:color="B7B7AE" w:themeColor="background1" w:themeShade="BF"/>
+              <w:left w:val="single" w:sz="4" w:space="0" w:color="B7B7AE" w:themeColor="background1" w:themeShade="BF"/>
+              <w:bottom w:val="single" w:sz="4" w:space="0" w:color="B7B7AE" w:themeColor="background1" w:themeShade="BF"/>
+              <w:right w:val="single" w:sz="4" w:space="0" w:color="B7B7AE" w:themeColor="background1" w:themeShade="BF"/>
+            </w:tcBorders>
+            <w:shd w:val="clear" w:color="auto" w:fill="F0F0EE" w:themeFill="background1"/>
             <w:vAlign w:val="center"/>
           </w:tcPr>
           <w:p>
@@ -1993,12 +2037,12 @@
           <w:tcPr>
             <w:tcW w:w="2126" w:type="dxa"/>
             <w:tcBorders>
-              <w:top w:val="single" w:sz="4" w:space="0" w:color="BFBFBF" w:themeColor="background1" w:themeShade="BF"/>
-              <w:left w:val="single" w:sz="4" w:space="0" w:color="BFBFBF" w:themeColor="background1" w:themeShade="BF"/>
-              <w:bottom w:val="single" w:sz="4" w:space="0" w:color="BFBFBF" w:themeColor="background1" w:themeShade="BF"/>
-              <w:right w:val="single" w:sz="4" w:space="0" w:color="BFBFBF" w:themeColor="background1" w:themeShade="BF"/>
-            </w:tcBorders>
-            <w:shd w:val="clear" w:color="auto" w:fill="FFFFFF" w:themeFill="background1"/>
+              <w:top w:val="single" w:sz="4" w:space="0" w:color="B7B7AE" w:themeColor="background1" w:themeShade="BF"/>
+              <w:left w:val="single" w:sz="4" w:space="0" w:color="B7B7AE" w:themeColor="background1" w:themeShade="BF"/>
+              <w:bottom w:val="single" w:sz="4" w:space="0" w:color="B7B7AE" w:themeColor="background1" w:themeShade="BF"/>
+              <w:right w:val="single" w:sz="4" w:space="0" w:color="B7B7AE" w:themeColor="background1" w:themeShade="BF"/>
+            </w:tcBorders>
+            <w:shd w:val="clear" w:color="auto" w:fill="F0F0EE" w:themeFill="background1"/>
             <w:vAlign w:val="center"/>
           </w:tcPr>
           <w:p>
@@ -2025,12 +2069,12 @@
             <w:tcW w:w="1984" w:type="dxa"/>
             <w:gridSpan w:val="2"/>
             <w:tcBorders>
-              <w:top w:val="single" w:sz="4" w:space="0" w:color="BFBFBF" w:themeColor="background1" w:themeShade="BF"/>
-              <w:left w:val="single" w:sz="4" w:space="0" w:color="BFBFBF" w:themeColor="background1" w:themeShade="BF"/>
-              <w:bottom w:val="single" w:sz="4" w:space="0" w:color="BFBFBF" w:themeColor="background1" w:themeShade="BF"/>
-              <w:right w:val="single" w:sz="4" w:space="0" w:color="BFBFBF" w:themeColor="background1" w:themeShade="BF"/>
-            </w:tcBorders>
-            <w:shd w:val="clear" w:color="auto" w:fill="FFFFFF" w:themeFill="background1"/>
+              <w:top w:val="single" w:sz="4" w:space="0" w:color="B7B7AE" w:themeColor="background1" w:themeShade="BF"/>
+              <w:left w:val="single" w:sz="4" w:space="0" w:color="B7B7AE" w:themeColor="background1" w:themeShade="BF"/>
+              <w:bottom w:val="single" w:sz="4" w:space="0" w:color="B7B7AE" w:themeColor="background1" w:themeShade="BF"/>
+              <w:right w:val="single" w:sz="4" w:space="0" w:color="B7B7AE" w:themeColor="background1" w:themeShade="BF"/>
+            </w:tcBorders>
+            <w:shd w:val="clear" w:color="auto" w:fill="F0F0EE" w:themeFill="background1"/>
             <w:tcMar>
               <w:right w:w="216" w:type="dxa"/>
             </w:tcMar>
@@ -2059,12 +2103,12 @@
           <w:tcPr>
             <w:tcW w:w="1418" w:type="dxa"/>
             <w:tcBorders>
-              <w:top w:val="single" w:sz="4" w:space="0" w:color="BFBFBF" w:themeColor="background1" w:themeShade="BF"/>
-              <w:left w:val="single" w:sz="4" w:space="0" w:color="BFBFBF" w:themeColor="background1" w:themeShade="BF"/>
-              <w:bottom w:val="single" w:sz="4" w:space="0" w:color="BFBFBF" w:themeColor="background1" w:themeShade="BF"/>
-              <w:right w:val="single" w:sz="4" w:space="0" w:color="BFBFBF" w:themeColor="background1" w:themeShade="BF"/>
-            </w:tcBorders>
-            <w:shd w:val="clear" w:color="auto" w:fill="FFFFFF" w:themeFill="background1"/>
+              <w:top w:val="single" w:sz="4" w:space="0" w:color="B7B7AE" w:themeColor="background1" w:themeShade="BF"/>
+              <w:left w:val="single" w:sz="4" w:space="0" w:color="B7B7AE" w:themeColor="background1" w:themeShade="BF"/>
+              <w:bottom w:val="single" w:sz="4" w:space="0" w:color="B7B7AE" w:themeColor="background1" w:themeShade="BF"/>
+              <w:right w:val="single" w:sz="4" w:space="0" w:color="B7B7AE" w:themeColor="background1" w:themeShade="BF"/>
+            </w:tcBorders>
+            <w:shd w:val="clear" w:color="auto" w:fill="F0F0EE" w:themeFill="background1"/>
             <w:tcMar>
               <w:right w:w="216" w:type="dxa"/>
             </w:tcMar>
@@ -2098,10 +2142,10 @@
           <w:tcPr>
             <w:tcW w:w="1271" w:type="dxa"/>
             <w:tcBorders>
-              <w:top w:val="single" w:sz="4" w:space="0" w:color="BFBFBF" w:themeColor="background1" w:themeShade="BF"/>
-              <w:left w:val="single" w:sz="4" w:space="0" w:color="BFBFBF" w:themeColor="background1" w:themeShade="BF"/>
-              <w:bottom w:val="single" w:sz="4" w:space="0" w:color="BFBFBF" w:themeColor="background1" w:themeShade="BF"/>
-              <w:right w:val="single" w:sz="4" w:space="0" w:color="BFBFBF" w:themeColor="background1" w:themeShade="BF"/>
+              <w:top w:val="single" w:sz="4" w:space="0" w:color="B7B7AE" w:themeColor="background1" w:themeShade="BF"/>
+              <w:left w:val="single" w:sz="4" w:space="0" w:color="B7B7AE" w:themeColor="background1" w:themeShade="BF"/>
+              <w:bottom w:val="single" w:sz="4" w:space="0" w:color="B7B7AE" w:themeColor="background1" w:themeShade="BF"/>
+              <w:right w:val="single" w:sz="4" w:space="0" w:color="B7B7AE" w:themeColor="background1" w:themeShade="BF"/>
             </w:tcBorders>
             <w:shd w:val="clear" w:color="auto" w:fill="EDEEE5" w:themeFill="accent3" w:themeFillTint="33"/>
             <w:tcMar>
@@ -2132,10 +2176,10 @@
           <w:tcPr>
             <w:tcW w:w="2552" w:type="dxa"/>
             <w:tcBorders>
-              <w:top w:val="single" w:sz="4" w:space="0" w:color="BFBFBF" w:themeColor="background1" w:themeShade="BF"/>
-              <w:left w:val="single" w:sz="4" w:space="0" w:color="BFBFBF" w:themeColor="background1" w:themeShade="BF"/>
-              <w:bottom w:val="single" w:sz="4" w:space="0" w:color="BFBFBF" w:themeColor="background1" w:themeShade="BF"/>
-              <w:right w:val="single" w:sz="4" w:space="0" w:color="BFBFBF" w:themeColor="background1" w:themeShade="BF"/>
+              <w:top w:val="single" w:sz="4" w:space="0" w:color="B7B7AE" w:themeColor="background1" w:themeShade="BF"/>
+              <w:left w:val="single" w:sz="4" w:space="0" w:color="B7B7AE" w:themeColor="background1" w:themeShade="BF"/>
+              <w:bottom w:val="single" w:sz="4" w:space="0" w:color="B7B7AE" w:themeColor="background1" w:themeShade="BF"/>
+              <w:right w:val="single" w:sz="4" w:space="0" w:color="B7B7AE" w:themeColor="background1" w:themeShade="BF"/>
             </w:tcBorders>
             <w:shd w:val="clear" w:color="auto" w:fill="EDEEE5" w:themeFill="accent3" w:themeFillTint="33"/>
             <w:vAlign w:val="center"/>
@@ -2164,10 +2208,10 @@
           <w:tcPr>
             <w:tcW w:w="2126" w:type="dxa"/>
             <w:tcBorders>
-              <w:top w:val="single" w:sz="4" w:space="0" w:color="BFBFBF" w:themeColor="background1" w:themeShade="BF"/>
-              <w:left w:val="single" w:sz="4" w:space="0" w:color="BFBFBF" w:themeColor="background1" w:themeShade="BF"/>
-              <w:bottom w:val="single" w:sz="4" w:space="0" w:color="BFBFBF" w:themeColor="background1" w:themeShade="BF"/>
-              <w:right w:val="single" w:sz="4" w:space="0" w:color="BFBFBF" w:themeColor="background1" w:themeShade="BF"/>
+              <w:top w:val="single" w:sz="4" w:space="0" w:color="B7B7AE" w:themeColor="background1" w:themeShade="BF"/>
+              <w:left w:val="single" w:sz="4" w:space="0" w:color="B7B7AE" w:themeColor="background1" w:themeShade="BF"/>
+              <w:bottom w:val="single" w:sz="4" w:space="0" w:color="B7B7AE" w:themeColor="background1" w:themeShade="BF"/>
+              <w:right w:val="single" w:sz="4" w:space="0" w:color="B7B7AE" w:themeColor="background1" w:themeShade="BF"/>
             </w:tcBorders>
             <w:shd w:val="clear" w:color="auto" w:fill="EDEEE5" w:themeFill="accent3" w:themeFillTint="33"/>
             <w:vAlign w:val="center"/>
@@ -2196,10 +2240,10 @@
             <w:tcW w:w="1984" w:type="dxa"/>
             <w:gridSpan w:val="2"/>
             <w:tcBorders>
-              <w:top w:val="single" w:sz="4" w:space="0" w:color="BFBFBF" w:themeColor="background1" w:themeShade="BF"/>
-              <w:left w:val="single" w:sz="4" w:space="0" w:color="BFBFBF" w:themeColor="background1" w:themeShade="BF"/>
-              <w:bottom w:val="single" w:sz="4" w:space="0" w:color="BFBFBF" w:themeColor="background1" w:themeShade="BF"/>
-              <w:right w:val="single" w:sz="4" w:space="0" w:color="BFBFBF" w:themeColor="background1" w:themeShade="BF"/>
+              <w:top w:val="single" w:sz="4" w:space="0" w:color="B7B7AE" w:themeColor="background1" w:themeShade="BF"/>
+              <w:left w:val="single" w:sz="4" w:space="0" w:color="B7B7AE" w:themeColor="background1" w:themeShade="BF"/>
+              <w:bottom w:val="single" w:sz="4" w:space="0" w:color="B7B7AE" w:themeColor="background1" w:themeShade="BF"/>
+              <w:right w:val="single" w:sz="4" w:space="0" w:color="B7B7AE" w:themeColor="background1" w:themeShade="BF"/>
             </w:tcBorders>
             <w:shd w:val="clear" w:color="auto" w:fill="EDEEE5" w:themeFill="accent3" w:themeFillTint="33"/>
             <w:tcMar>
@@ -2230,10 +2274,10 @@
           <w:tcPr>
             <w:tcW w:w="1418" w:type="dxa"/>
             <w:tcBorders>
-              <w:top w:val="single" w:sz="4" w:space="0" w:color="BFBFBF" w:themeColor="background1" w:themeShade="BF"/>
-              <w:left w:val="single" w:sz="4" w:space="0" w:color="BFBFBF" w:themeColor="background1" w:themeShade="BF"/>
-              <w:bottom w:val="single" w:sz="4" w:space="0" w:color="BFBFBF" w:themeColor="background1" w:themeShade="BF"/>
-              <w:right w:val="single" w:sz="4" w:space="0" w:color="BFBFBF" w:themeColor="background1" w:themeShade="BF"/>
+              <w:top w:val="single" w:sz="4" w:space="0" w:color="B7B7AE" w:themeColor="background1" w:themeShade="BF"/>
+              <w:left w:val="single" w:sz="4" w:space="0" w:color="B7B7AE" w:themeColor="background1" w:themeShade="BF"/>
+              <w:bottom w:val="single" w:sz="4" w:space="0" w:color="B7B7AE" w:themeColor="background1" w:themeShade="BF"/>
+              <w:right w:val="single" w:sz="4" w:space="0" w:color="B7B7AE" w:themeColor="background1" w:themeShade="BF"/>
             </w:tcBorders>
             <w:shd w:val="clear" w:color="auto" w:fill="EDEEE5" w:themeFill="accent3" w:themeFillTint="33"/>
             <w:tcMar>
@@ -2257,6 +2301,862 @@
                 <w:lang w:val="pt-BR"/>
               </w:rPr>
               <w:t>1</w:t>
+            </w:r>
+          </w:p>
+        </w:tc>
+      </w:tr>
+      <w:tr>
+        <w:trPr>
+          <w:trHeight w:val="288"/>
+        </w:trPr>
+        <w:tc>
+          <w:tcPr>
+            <w:tcW w:w="1271" w:type="dxa"/>
+            <w:tcBorders>
+              <w:top w:val="single" w:sz="4" w:space="0" w:color="B7B7AE" w:themeColor="background1" w:themeShade="BF"/>
+              <w:left w:val="single" w:sz="4" w:space="0" w:color="B7B7AE" w:themeColor="background1" w:themeShade="BF"/>
+              <w:bottom w:val="single" w:sz="4" w:space="0" w:color="B7B7AE" w:themeColor="background1" w:themeShade="BF"/>
+              <w:right w:val="single" w:sz="4" w:space="0" w:color="B7B7AE" w:themeColor="background1" w:themeShade="BF"/>
+            </w:tcBorders>
+            <w:shd w:val="clear" w:color="auto" w:fill="EDEEE5" w:themeFill="accent3" w:themeFillTint="33"/>
+            <w:tcMar>
+              <w:top w:w="0" w:type="dxa"/>
+            </w:tcMar>
+            <w:vAlign w:val="center"/>
+          </w:tcPr>
+          <w:p>
+            <w:pPr>
+              <w:jc w:val="center"/>
+              <w:rPr>
+                <w:sz w:val="18"/>
+                <w:szCs w:val="18"/>
+                <w:lang w:val="pt-BR"/>
+              </w:rPr>
+            </w:pPr>
+          </w:p>
+        </w:tc>
+        <w:tc>
+          <w:tcPr>
+            <w:tcW w:w="2552" w:type="dxa"/>
+            <w:tcBorders>
+              <w:top w:val="single" w:sz="4" w:space="0" w:color="B7B7AE" w:themeColor="background1" w:themeShade="BF"/>
+              <w:left w:val="single" w:sz="4" w:space="0" w:color="B7B7AE" w:themeColor="background1" w:themeShade="BF"/>
+              <w:bottom w:val="single" w:sz="4" w:space="0" w:color="B7B7AE" w:themeColor="background1" w:themeShade="BF"/>
+              <w:right w:val="single" w:sz="4" w:space="0" w:color="B7B7AE" w:themeColor="background1" w:themeShade="BF"/>
+            </w:tcBorders>
+            <w:shd w:val="clear" w:color="auto" w:fill="EDEEE5" w:themeFill="accent3" w:themeFillTint="33"/>
+            <w:vAlign w:val="center"/>
+          </w:tcPr>
+          <w:p>
+            <w:pPr>
+              <w:pStyle w:val="Valor"/>
+              <w:jc w:val="center"/>
+              <w:rPr>
+                <w:sz w:val="18"/>
+                <w:szCs w:val="18"/>
+                <w:lang w:val="pt-BR"/>
+              </w:rPr>
+            </w:pPr>
+          </w:p>
+        </w:tc>
+        <w:tc>
+          <w:tcPr>
+            <w:tcW w:w="2126" w:type="dxa"/>
+            <w:tcBorders>
+              <w:top w:val="single" w:sz="4" w:space="0" w:color="B7B7AE" w:themeColor="background1" w:themeShade="BF"/>
+              <w:left w:val="single" w:sz="4" w:space="0" w:color="B7B7AE" w:themeColor="background1" w:themeShade="BF"/>
+              <w:bottom w:val="single" w:sz="4" w:space="0" w:color="B7B7AE" w:themeColor="background1" w:themeShade="BF"/>
+              <w:right w:val="single" w:sz="4" w:space="0" w:color="B7B7AE" w:themeColor="background1" w:themeShade="BF"/>
+            </w:tcBorders>
+            <w:shd w:val="clear" w:color="auto" w:fill="EDEEE5" w:themeFill="accent3" w:themeFillTint="33"/>
+            <w:vAlign w:val="center"/>
+          </w:tcPr>
+          <w:p>
+            <w:pPr>
+              <w:jc w:val="center"/>
+              <w:rPr>
+                <w:sz w:val="18"/>
+                <w:szCs w:val="18"/>
+                <w:lang w:val="pt-BR"/>
+              </w:rPr>
+            </w:pPr>
+          </w:p>
+        </w:tc>
+        <w:tc>
+          <w:tcPr>
+            <w:tcW w:w="1984" w:type="dxa"/>
+            <w:gridSpan w:val="2"/>
+            <w:tcBorders>
+              <w:top w:val="single" w:sz="4" w:space="0" w:color="B7B7AE" w:themeColor="background1" w:themeShade="BF"/>
+              <w:left w:val="single" w:sz="4" w:space="0" w:color="B7B7AE" w:themeColor="background1" w:themeShade="BF"/>
+              <w:bottom w:val="single" w:sz="4" w:space="0" w:color="B7B7AE" w:themeColor="background1" w:themeShade="BF"/>
+              <w:right w:val="single" w:sz="4" w:space="0" w:color="B7B7AE" w:themeColor="background1" w:themeShade="BF"/>
+            </w:tcBorders>
+            <w:shd w:val="clear" w:color="auto" w:fill="EDEEE5" w:themeFill="accent3" w:themeFillTint="33"/>
+            <w:tcMar>
+              <w:right w:w="216" w:type="dxa"/>
+            </w:tcMar>
+            <w:vAlign w:val="center"/>
+          </w:tcPr>
+          <w:p>
+            <w:pPr>
+              <w:jc w:val="center"/>
+              <w:rPr>
+                <w:sz w:val="18"/>
+                <w:szCs w:val="18"/>
+                <w:lang w:val="pt-BR"/>
+              </w:rPr>
+            </w:pPr>
+          </w:p>
+        </w:tc>
+        <w:tc>
+          <w:tcPr>
+            <w:tcW w:w="1418" w:type="dxa"/>
+            <w:tcBorders>
+              <w:top w:val="single" w:sz="4" w:space="0" w:color="B7B7AE" w:themeColor="background1" w:themeShade="BF"/>
+              <w:left w:val="single" w:sz="4" w:space="0" w:color="B7B7AE" w:themeColor="background1" w:themeShade="BF"/>
+              <w:bottom w:val="single" w:sz="4" w:space="0" w:color="B7B7AE" w:themeColor="background1" w:themeShade="BF"/>
+              <w:right w:val="single" w:sz="4" w:space="0" w:color="B7B7AE" w:themeColor="background1" w:themeShade="BF"/>
+            </w:tcBorders>
+            <w:shd w:val="clear" w:color="auto" w:fill="EDEEE5" w:themeFill="accent3" w:themeFillTint="33"/>
+            <w:tcMar>
+              <w:right w:w="216" w:type="dxa"/>
+            </w:tcMar>
+            <w:vAlign w:val="center"/>
+          </w:tcPr>
+          <w:p>
+            <w:pPr>
+              <w:jc w:val="center"/>
+              <w:rPr>
+                <w:sz w:val="18"/>
+                <w:szCs w:val="18"/>
+                <w:lang w:val="pt-BR"/>
+              </w:rPr>
+            </w:pPr>
+          </w:p>
+        </w:tc>
+      </w:tr>
+      <w:tr>
+        <w:trPr>
+          <w:trHeight w:val="1560"/>
+        </w:trPr>
+        <w:tc>
+          <w:tcPr>
+            <w:tcW w:w="7650" w:type="dxa"/>
+            <w:gridSpan w:val="4"/>
+            <w:shd w:val="clear" w:color="auto" w:fill="auto"/>
+            <w:tcMar>
+              <w:top w:w="0" w:type="dxa"/>
+            </w:tcMar>
+            <w:vAlign w:val="center"/>
+          </w:tcPr>
+          <w:p>
+            <w:pPr>
+              <w:pStyle w:val="Ttulo1"/>
+              <w:framePr w:hSpace="0" w:wrap="auto" w:vAnchor="margin" w:hAnchor="text" w:xAlign="left" w:yAlign="inline"/>
+              <w:suppressOverlap w:val="0"/>
+              <w:rPr>
+                <w:noProof/>
+                <w:lang w:val="pt-BR"/>
+              </w:rPr>
+            </w:pPr>
+            <w:r>
+              <w:rPr>
+                <w:noProof/>
+                <w:lang w:val="pt-BR"/>
+              </w:rPr>
+              <w:t>plano de iteração 2</w:t>
+            </w:r>
+          </w:p>
+          <w:p>
+            <w:pPr>
+              <w:rPr>
+                <w:lang w:val="pt-BR"/>
+              </w:rPr>
+            </w:pPr>
+          </w:p>
+          <w:tbl>
+            <w:tblPr>
+              <w:tblStyle w:val="Tabelacomgrade"/>
+              <w:tblW w:w="0" w:type="auto"/>
+              <w:tblBorders>
+                <w:top w:val="none" w:sz="0" w:space="0" w:color="auto"/>
+                <w:left w:val="none" w:sz="0" w:space="0" w:color="auto"/>
+                <w:bottom w:val="none" w:sz="0" w:space="0" w:color="auto"/>
+                <w:right w:val="none" w:sz="0" w:space="0" w:color="auto"/>
+                <w:insideH w:val="none" w:sz="0" w:space="0" w:color="auto"/>
+                <w:insideV w:val="none" w:sz="0" w:space="0" w:color="auto"/>
+              </w:tblBorders>
+              <w:tblLayout w:type="fixed"/>
+              <w:tblLook w:val="04A0" w:firstRow="1" w:lastRow="0" w:firstColumn="1" w:lastColumn="0" w:noHBand="0" w:noVBand="1"/>
+            </w:tblPr>
+            <w:tblGrid>
+              <w:gridCol w:w="2127"/>
+              <w:gridCol w:w="5288"/>
+            </w:tblGrid>
+            <w:tr>
+              <w:tc>
+                <w:tcPr>
+                  <w:tcW w:w="2127" w:type="dxa"/>
+                </w:tcPr>
+                <w:p>
+                  <w:pPr>
+                    <w:framePr w:hSpace="187" w:wrap="around" w:vAnchor="page" w:hAnchor="page" w:xAlign="center" w:y="1441"/>
+                    <w:suppressOverlap/>
+                    <w:rPr>
+                      <w:sz w:val="20"/>
+                      <w:szCs w:val="20"/>
+                      <w:lang w:val="pt-BR"/>
+                    </w:rPr>
+                  </w:pPr>
+                  <w:r>
+                    <w:rPr>
+                      <w:sz w:val="20"/>
+                      <w:szCs w:val="20"/>
+                      <w:lang w:val="pt-BR"/>
+                    </w:rPr>
+                    <w:t>ORGANIZADORES:</w:t>
+                  </w:r>
+                </w:p>
+              </w:tc>
+              <w:tc>
+                <w:tcPr>
+                  <w:tcW w:w="5288" w:type="dxa"/>
+                </w:tcPr>
+                <w:p>
+                  <w:pPr>
+                    <w:framePr w:hSpace="187" w:wrap="around" w:vAnchor="page" w:hAnchor="page" w:xAlign="center" w:y="1441"/>
+                    <w:suppressOverlap/>
+                    <w:rPr>
+                      <w:sz w:val="20"/>
+                      <w:szCs w:val="20"/>
+                      <w:lang w:val="pt-BR"/>
+                    </w:rPr>
+                  </w:pPr>
+                  <w:r>
+                    <w:rPr>
+                      <w:sz w:val="20"/>
+                      <w:szCs w:val="20"/>
+                      <w:lang w:val="pt-BR"/>
+                    </w:rPr>
+                    <w:t>Ândrei Schuch</w:t>
+                  </w:r>
+                </w:p>
+              </w:tc>
+            </w:tr>
+          </w:tbl>
+          <w:p>
+            <w:pPr>
+              <w:rPr>
+                <w:lang w:val="pt-BR"/>
+              </w:rPr>
+            </w:pPr>
+          </w:p>
+          <w:p>
+            <w:pPr>
+              <w:rPr>
+                <w:lang w:val="pt-BR"/>
+              </w:rPr>
+            </w:pPr>
+          </w:p>
+        </w:tc>
+        <w:tc>
+          <w:tcPr>
+            <w:tcW w:w="1701" w:type="dxa"/>
+            <w:gridSpan w:val="2"/>
+            <w:shd w:val="clear" w:color="auto" w:fill="auto"/>
+            <w:vAlign w:val="center"/>
+          </w:tcPr>
+          <w:p>
+            <w:pPr>
+              <w:pStyle w:val="DataeNmero"/>
+              <w:rPr>
+                <w:lang w:val="pt-BR"/>
+              </w:rPr>
+            </w:pPr>
+            <w:r>
+              <w:rPr>
+                <w:lang w:val="pt-BR"/>
+              </w:rPr>
+              <w:br/>
+            </w:r>
+            <w:r>
+              <w:rPr>
+                <w:lang w:val="pt-BR"/>
+              </w:rPr>
+              <w:br/>
+            </w:r>
+            <w:r>
+              <w:rPr>
+                <w:lang w:val="pt-BR"/>
+              </w:rPr>
+              <w:t xml:space="preserve">Data: </w:t>
+            </w:r>
+            <w:r>
+              <w:rPr>
+                <w:lang w:val="pt-BR"/>
+              </w:rPr>
+              <w:fldChar w:fldCharType="begin"/>
+            </w:r>
+            <w:r>
+              <w:rPr>
+                <w:lang w:val="pt-BR"/>
+              </w:rPr>
+              <w:instrText xml:space="preserve"> DATE \@ "MMMM d, yyyy" </w:instrText>
+            </w:r>
+            <w:r>
+              <w:rPr>
+                <w:lang w:val="pt-BR"/>
+              </w:rPr>
+              <w:fldChar w:fldCharType="separate"/>
+            </w:r>
+            <w:r>
+              <w:rPr>
+                <w:noProof/>
+                <w:lang w:val="pt-BR"/>
+              </w:rPr>
+              <w:t xml:space="preserve">maio </w:t>
+            </w:r>
+            <w:r>
+              <w:rPr>
+                <w:noProof/>
+                <w:lang w:val="pt-BR"/>
+              </w:rPr>
+              <w:t>1</w:t>
+            </w:r>
+            <w:r>
+              <w:rPr>
+                <w:noProof/>
+                <w:lang w:val="pt-BR"/>
+              </w:rPr>
+              <w:t>, 2014</w:t>
+            </w:r>
+            <w:r>
+              <w:rPr>
+                <w:noProof/>
+                <w:lang w:val="pt-BR"/>
+              </w:rPr>
+              <w:fldChar w:fldCharType="end"/>
+            </w:r>
+          </w:p>
+          <w:p>
+            <w:pPr>
+              <w:pStyle w:val="DataeNmero"/>
+              <w:ind w:right="70"/>
+              <w:rPr>
+                <w:lang w:val="pt-BR"/>
+              </w:rPr>
+            </w:pPr>
+          </w:p>
+        </w:tc>
+      </w:tr>
+      <w:tr>
+        <w:trPr>
+          <w:trHeight w:val="360"/>
+        </w:trPr>
+        <w:tc>
+          <w:tcPr>
+            <w:tcW w:w="1271" w:type="dxa"/>
+            <w:tcBorders>
+              <w:top w:val="single" w:sz="4" w:space="0" w:color="B7B7AE" w:themeColor="background1" w:themeShade="BF"/>
+              <w:left w:val="single" w:sz="4" w:space="0" w:color="B7B7AE" w:themeColor="background1" w:themeShade="BF"/>
+              <w:bottom w:val="single" w:sz="4" w:space="0" w:color="B7B7AE" w:themeColor="background1" w:themeShade="BF"/>
+              <w:right w:val="single" w:sz="4" w:space="0" w:color="B7B7AE" w:themeColor="background1" w:themeShade="BF"/>
+            </w:tcBorders>
+            <w:shd w:val="clear" w:color="auto" w:fill="DBDDCC" w:themeFill="accent3" w:themeFillTint="66"/>
+            <w:tcMar>
+              <w:top w:w="0" w:type="dxa"/>
+            </w:tcMar>
+            <w:vAlign w:val="center"/>
+          </w:tcPr>
+          <w:p>
+            <w:pPr>
+              <w:pStyle w:val="Ttulosdecoluna"/>
+              <w:jc w:val="center"/>
+              <w:rPr>
+                <w:sz w:val="18"/>
+                <w:szCs w:val="18"/>
+                <w:lang w:val="pt-BR"/>
+              </w:rPr>
+            </w:pPr>
+            <w:r>
+              <w:rPr>
+                <w:sz w:val="18"/>
+                <w:szCs w:val="18"/>
+                <w:lang w:val="pt-BR"/>
+              </w:rPr>
+              <w:t>HISTÓRIA</w:t>
+            </w:r>
+          </w:p>
+        </w:tc>
+        <w:tc>
+          <w:tcPr>
+            <w:tcW w:w="2552" w:type="dxa"/>
+            <w:tcBorders>
+              <w:top w:val="single" w:sz="4" w:space="0" w:color="B7B7AE" w:themeColor="background1" w:themeShade="BF"/>
+              <w:left w:val="single" w:sz="4" w:space="0" w:color="B7B7AE" w:themeColor="background1" w:themeShade="BF"/>
+              <w:bottom w:val="single" w:sz="4" w:space="0" w:color="B7B7AE" w:themeColor="background1" w:themeShade="BF"/>
+              <w:right w:val="single" w:sz="4" w:space="0" w:color="B7B7AE" w:themeColor="background1" w:themeShade="BF"/>
+            </w:tcBorders>
+            <w:shd w:val="clear" w:color="auto" w:fill="DBDDCC" w:themeFill="accent3" w:themeFillTint="66"/>
+            <w:vAlign w:val="center"/>
+          </w:tcPr>
+          <w:p>
+            <w:pPr>
+              <w:pStyle w:val="Ttulosdecoluna"/>
+              <w:jc w:val="center"/>
+              <w:rPr>
+                <w:sz w:val="18"/>
+                <w:szCs w:val="18"/>
+                <w:lang w:val="pt-BR"/>
+              </w:rPr>
+            </w:pPr>
+            <w:r>
+              <w:rPr>
+                <w:sz w:val="18"/>
+                <w:szCs w:val="18"/>
+                <w:lang w:val="pt-BR"/>
+              </w:rPr>
+              <w:t>CENÁRIO</w:t>
+            </w:r>
+          </w:p>
+        </w:tc>
+        <w:tc>
+          <w:tcPr>
+            <w:tcW w:w="2126" w:type="dxa"/>
+            <w:tcBorders>
+              <w:top w:val="single" w:sz="4" w:space="0" w:color="B7B7AE" w:themeColor="background1" w:themeShade="BF"/>
+              <w:left w:val="single" w:sz="4" w:space="0" w:color="B7B7AE" w:themeColor="background1" w:themeShade="BF"/>
+              <w:bottom w:val="single" w:sz="4" w:space="0" w:color="B7B7AE" w:themeColor="background1" w:themeShade="BF"/>
+              <w:right w:val="single" w:sz="4" w:space="0" w:color="B7B7AE" w:themeColor="background1" w:themeShade="BF"/>
+            </w:tcBorders>
+            <w:shd w:val="clear" w:color="auto" w:fill="DBDDCC" w:themeFill="accent3" w:themeFillTint="66"/>
+            <w:vAlign w:val="center"/>
+          </w:tcPr>
+          <w:p>
+            <w:pPr>
+              <w:pStyle w:val="Ttulosdecoluna"/>
+              <w:jc w:val="center"/>
+              <w:rPr>
+                <w:sz w:val="18"/>
+                <w:szCs w:val="18"/>
+                <w:lang w:val="pt-BR"/>
+              </w:rPr>
+            </w:pPr>
+            <w:r>
+              <w:rPr>
+                <w:sz w:val="18"/>
+                <w:szCs w:val="18"/>
+                <w:lang w:val="pt-BR"/>
+              </w:rPr>
+              <w:t>ADMINISTRADOR</w:t>
+            </w:r>
+          </w:p>
+        </w:tc>
+        <w:tc>
+          <w:tcPr>
+            <w:tcW w:w="1984" w:type="dxa"/>
+            <w:gridSpan w:val="2"/>
+            <w:tcBorders>
+              <w:top w:val="single" w:sz="4" w:space="0" w:color="B7B7AE" w:themeColor="background1" w:themeShade="BF"/>
+              <w:left w:val="single" w:sz="4" w:space="0" w:color="B7B7AE" w:themeColor="background1" w:themeShade="BF"/>
+              <w:bottom w:val="single" w:sz="4" w:space="0" w:color="B7B7AE" w:themeColor="background1" w:themeShade="BF"/>
+              <w:right w:val="single" w:sz="4" w:space="0" w:color="B7B7AE" w:themeColor="background1" w:themeShade="BF"/>
+            </w:tcBorders>
+            <w:shd w:val="clear" w:color="auto" w:fill="DBDDCC" w:themeFill="accent3" w:themeFillTint="66"/>
+            <w:vAlign w:val="center"/>
+          </w:tcPr>
+          <w:p>
+            <w:pPr>
+              <w:pStyle w:val="Ttulosdecoluna"/>
+              <w:jc w:val="center"/>
+              <w:rPr>
+                <w:sz w:val="18"/>
+                <w:szCs w:val="18"/>
+                <w:lang w:val="pt-BR"/>
+              </w:rPr>
+            </w:pPr>
+            <w:r>
+              <w:rPr>
+                <w:sz w:val="18"/>
+                <w:szCs w:val="18"/>
+                <w:lang w:val="pt-BR"/>
+              </w:rPr>
+              <w:t>Suporte</w:t>
+            </w:r>
+          </w:p>
+        </w:tc>
+        <w:tc>
+          <w:tcPr>
+            <w:tcW w:w="1418" w:type="dxa"/>
+            <w:tcBorders>
+              <w:top w:val="single" w:sz="4" w:space="0" w:color="B7B7AE" w:themeColor="background1" w:themeShade="BF"/>
+              <w:left w:val="single" w:sz="4" w:space="0" w:color="B7B7AE" w:themeColor="background1" w:themeShade="BF"/>
+              <w:bottom w:val="single" w:sz="4" w:space="0" w:color="B7B7AE" w:themeColor="background1" w:themeShade="BF"/>
+              <w:right w:val="single" w:sz="4" w:space="0" w:color="B7B7AE" w:themeColor="background1" w:themeShade="BF"/>
+            </w:tcBorders>
+            <w:shd w:val="clear" w:color="auto" w:fill="DBDDCC" w:themeFill="accent3" w:themeFillTint="66"/>
+            <w:vAlign w:val="center"/>
+          </w:tcPr>
+          <w:p>
+            <w:pPr>
+              <w:pStyle w:val="Ttulosdecoluna"/>
+              <w:jc w:val="center"/>
+              <w:rPr>
+                <w:sz w:val="18"/>
+                <w:szCs w:val="18"/>
+                <w:lang w:val="pt-BR"/>
+              </w:rPr>
+            </w:pPr>
+            <w:r>
+              <w:rPr>
+                <w:sz w:val="18"/>
+                <w:szCs w:val="18"/>
+                <w:lang w:val="pt-BR"/>
+              </w:rPr>
+              <w:t>ESTImATIVA (HORAS)</w:t>
+            </w:r>
+          </w:p>
+        </w:tc>
+      </w:tr>
+      <w:tr>
+        <w:trPr>
+          <w:trHeight w:val="288"/>
+        </w:trPr>
+        <w:tc>
+          <w:tcPr>
+            <w:tcW w:w="1271" w:type="dxa"/>
+            <w:tcBorders>
+              <w:top w:val="single" w:sz="4" w:space="0" w:color="B7B7AE" w:themeColor="background1" w:themeShade="BF"/>
+              <w:left w:val="single" w:sz="4" w:space="0" w:color="B7B7AE" w:themeColor="background1" w:themeShade="BF"/>
+              <w:bottom w:val="single" w:sz="4" w:space="0" w:color="B7B7AE" w:themeColor="background1" w:themeShade="BF"/>
+              <w:right w:val="single" w:sz="4" w:space="0" w:color="B7B7AE" w:themeColor="background1" w:themeShade="BF"/>
+            </w:tcBorders>
+            <w:shd w:val="clear" w:color="auto" w:fill="F0F0EE" w:themeFill="background1"/>
+            <w:tcMar>
+              <w:top w:w="0" w:type="dxa"/>
+            </w:tcMar>
+            <w:vAlign w:val="center"/>
+          </w:tcPr>
+          <w:p>
+            <w:pPr>
+              <w:jc w:val="center"/>
+              <w:rPr>
+                <w:sz w:val="18"/>
+                <w:szCs w:val="18"/>
+                <w:lang w:val="pt-BR"/>
+              </w:rPr>
+            </w:pPr>
+            <w:r>
+              <w:rPr>
+                <w:sz w:val="18"/>
+                <w:szCs w:val="18"/>
+                <w:lang w:val="pt-BR"/>
+              </w:rPr>
+              <w:t>7; 1</w:t>
+            </w:r>
+          </w:p>
+        </w:tc>
+        <w:tc>
+          <w:tcPr>
+            <w:tcW w:w="2552" w:type="dxa"/>
+            <w:tcBorders>
+              <w:top w:val="single" w:sz="4" w:space="0" w:color="B7B7AE" w:themeColor="background1" w:themeShade="BF"/>
+              <w:left w:val="single" w:sz="4" w:space="0" w:color="B7B7AE" w:themeColor="background1" w:themeShade="BF"/>
+              <w:bottom w:val="single" w:sz="4" w:space="0" w:color="B7B7AE" w:themeColor="background1" w:themeShade="BF"/>
+              <w:right w:val="single" w:sz="4" w:space="0" w:color="B7B7AE" w:themeColor="background1" w:themeShade="BF"/>
+            </w:tcBorders>
+            <w:shd w:val="clear" w:color="auto" w:fill="F0F0EE" w:themeFill="background1"/>
+            <w:vAlign w:val="center"/>
+          </w:tcPr>
+          <w:p>
+            <w:pPr>
+              <w:pStyle w:val="Valor"/>
+              <w:jc w:val="center"/>
+              <w:rPr>
+                <w:sz w:val="18"/>
+                <w:szCs w:val="18"/>
+                <w:lang w:val="pt-BR"/>
+              </w:rPr>
+            </w:pPr>
+            <w:r>
+              <w:rPr>
+                <w:sz w:val="18"/>
+                <w:szCs w:val="18"/>
+                <w:lang w:val="pt-BR"/>
+              </w:rPr>
+              <w:t>TODOS</w:t>
+            </w:r>
+          </w:p>
+        </w:tc>
+        <w:tc>
+          <w:tcPr>
+            <w:tcW w:w="2126" w:type="dxa"/>
+            <w:tcBorders>
+              <w:top w:val="single" w:sz="4" w:space="0" w:color="B7B7AE" w:themeColor="background1" w:themeShade="BF"/>
+              <w:left w:val="single" w:sz="4" w:space="0" w:color="B7B7AE" w:themeColor="background1" w:themeShade="BF"/>
+              <w:bottom w:val="single" w:sz="4" w:space="0" w:color="B7B7AE" w:themeColor="background1" w:themeShade="BF"/>
+              <w:right w:val="single" w:sz="4" w:space="0" w:color="B7B7AE" w:themeColor="background1" w:themeShade="BF"/>
+            </w:tcBorders>
+            <w:shd w:val="clear" w:color="auto" w:fill="F0F0EE" w:themeFill="background1"/>
+            <w:vAlign w:val="center"/>
+          </w:tcPr>
+          <w:p>
+            <w:pPr>
+              <w:jc w:val="center"/>
+              <w:rPr>
+                <w:sz w:val="18"/>
+                <w:szCs w:val="18"/>
+                <w:lang w:val="pt-BR"/>
+              </w:rPr>
+            </w:pPr>
+            <w:r>
+              <w:rPr>
+                <w:sz w:val="18"/>
+                <w:szCs w:val="18"/>
+                <w:lang w:val="pt-BR"/>
+              </w:rPr>
+              <w:t>Maurício Carvalho</w:t>
+            </w:r>
+          </w:p>
+        </w:tc>
+        <w:tc>
+          <w:tcPr>
+            <w:tcW w:w="1984" w:type="dxa"/>
+            <w:gridSpan w:val="2"/>
+            <w:tcBorders>
+              <w:top w:val="single" w:sz="4" w:space="0" w:color="B7B7AE" w:themeColor="background1" w:themeShade="BF"/>
+              <w:left w:val="single" w:sz="4" w:space="0" w:color="B7B7AE" w:themeColor="background1" w:themeShade="BF"/>
+              <w:bottom w:val="single" w:sz="4" w:space="0" w:color="B7B7AE" w:themeColor="background1" w:themeShade="BF"/>
+              <w:right w:val="single" w:sz="4" w:space="0" w:color="B7B7AE" w:themeColor="background1" w:themeShade="BF"/>
+            </w:tcBorders>
+            <w:shd w:val="clear" w:color="auto" w:fill="F0F0EE" w:themeFill="background1"/>
+            <w:tcMar>
+              <w:right w:w="216" w:type="dxa"/>
+            </w:tcMar>
+            <w:vAlign w:val="center"/>
+          </w:tcPr>
+          <w:p>
+            <w:pPr>
+              <w:jc w:val="center"/>
+              <w:rPr>
+                <w:sz w:val="18"/>
+                <w:szCs w:val="18"/>
+                <w:lang w:val="pt-BR"/>
+              </w:rPr>
+            </w:pPr>
+            <w:r>
+              <w:rPr>
+                <w:sz w:val="18"/>
+                <w:szCs w:val="18"/>
+                <w:lang w:val="pt-BR"/>
+              </w:rPr>
+              <w:t>Ândrei Schuch</w:t>
+            </w:r>
+          </w:p>
+        </w:tc>
+        <w:tc>
+          <w:tcPr>
+            <w:tcW w:w="1418" w:type="dxa"/>
+            <w:tcBorders>
+              <w:top w:val="single" w:sz="4" w:space="0" w:color="B7B7AE" w:themeColor="background1" w:themeShade="BF"/>
+              <w:left w:val="single" w:sz="4" w:space="0" w:color="B7B7AE" w:themeColor="background1" w:themeShade="BF"/>
+              <w:bottom w:val="single" w:sz="4" w:space="0" w:color="B7B7AE" w:themeColor="background1" w:themeShade="BF"/>
+              <w:right w:val="single" w:sz="4" w:space="0" w:color="B7B7AE" w:themeColor="background1" w:themeShade="BF"/>
+            </w:tcBorders>
+            <w:shd w:val="clear" w:color="auto" w:fill="F0F0EE" w:themeFill="background1"/>
+            <w:tcMar>
+              <w:right w:w="216" w:type="dxa"/>
+            </w:tcMar>
+            <w:vAlign w:val="center"/>
+          </w:tcPr>
+          <w:p>
+            <w:pPr>
+              <w:jc w:val="center"/>
+              <w:rPr>
+                <w:sz w:val="18"/>
+                <w:szCs w:val="18"/>
+                <w:lang w:val="pt-BR"/>
+              </w:rPr>
+            </w:pPr>
+            <w:r>
+              <w:rPr>
+                <w:sz w:val="18"/>
+                <w:szCs w:val="18"/>
+                <w:lang w:val="pt-BR"/>
+              </w:rPr>
+              <w:t>3</w:t>
+            </w:r>
+          </w:p>
+        </w:tc>
+      </w:tr>
+      <w:tr>
+        <w:trPr>
+          <w:trHeight w:val="288"/>
+        </w:trPr>
+        <w:tc>
+          <w:tcPr>
+            <w:tcW w:w="1271" w:type="dxa"/>
+            <w:tcBorders>
+              <w:top w:val="single" w:sz="4" w:space="0" w:color="B7B7AE" w:themeColor="background1" w:themeShade="BF"/>
+              <w:left w:val="single" w:sz="4" w:space="0" w:color="B7B7AE" w:themeColor="background1" w:themeShade="BF"/>
+              <w:bottom w:val="single" w:sz="4" w:space="0" w:color="B7B7AE" w:themeColor="background1" w:themeShade="BF"/>
+              <w:right w:val="single" w:sz="4" w:space="0" w:color="B7B7AE" w:themeColor="background1" w:themeShade="BF"/>
+            </w:tcBorders>
+            <w:shd w:val="clear" w:color="auto" w:fill="EDEEE5" w:themeFill="accent3" w:themeFillTint="33"/>
+            <w:tcMar>
+              <w:top w:w="0" w:type="dxa"/>
+            </w:tcMar>
+            <w:vAlign w:val="center"/>
+          </w:tcPr>
+          <w:p>
+            <w:pPr>
+              <w:jc w:val="center"/>
+              <w:rPr>
+                <w:sz w:val="18"/>
+                <w:szCs w:val="18"/>
+                <w:lang w:val="pt-BR"/>
+              </w:rPr>
+            </w:pPr>
+            <w:r>
+              <w:rPr>
+                <w:sz w:val="18"/>
+                <w:szCs w:val="18"/>
+                <w:lang w:val="pt-BR"/>
+              </w:rPr>
+              <w:t>2; 3; 6; 9</w:t>
+            </w:r>
+          </w:p>
+        </w:tc>
+        <w:tc>
+          <w:tcPr>
+            <w:tcW w:w="2552" w:type="dxa"/>
+            <w:tcBorders>
+              <w:top w:val="single" w:sz="4" w:space="0" w:color="B7B7AE" w:themeColor="background1" w:themeShade="BF"/>
+              <w:left w:val="single" w:sz="4" w:space="0" w:color="B7B7AE" w:themeColor="background1" w:themeShade="BF"/>
+              <w:bottom w:val="single" w:sz="4" w:space="0" w:color="B7B7AE" w:themeColor="background1" w:themeShade="BF"/>
+              <w:right w:val="single" w:sz="4" w:space="0" w:color="B7B7AE" w:themeColor="background1" w:themeShade="BF"/>
+            </w:tcBorders>
+            <w:shd w:val="clear" w:color="auto" w:fill="EDEEE5" w:themeFill="accent3" w:themeFillTint="33"/>
+            <w:vAlign w:val="center"/>
+          </w:tcPr>
+          <w:p>
+            <w:pPr>
+              <w:pStyle w:val="Valor"/>
+              <w:jc w:val="center"/>
+              <w:rPr>
+                <w:sz w:val="18"/>
+                <w:szCs w:val="18"/>
+                <w:lang w:val="pt-BR"/>
+              </w:rPr>
+            </w:pPr>
+            <w:r>
+              <w:rPr>
+                <w:sz w:val="18"/>
+                <w:szCs w:val="18"/>
+                <w:lang w:val="pt-BR"/>
+              </w:rPr>
+              <w:t>TODOS</w:t>
+            </w:r>
+          </w:p>
+        </w:tc>
+        <w:tc>
+          <w:tcPr>
+            <w:tcW w:w="2126" w:type="dxa"/>
+            <w:tcBorders>
+              <w:top w:val="single" w:sz="4" w:space="0" w:color="B7B7AE" w:themeColor="background1" w:themeShade="BF"/>
+              <w:left w:val="single" w:sz="4" w:space="0" w:color="B7B7AE" w:themeColor="background1" w:themeShade="BF"/>
+              <w:bottom w:val="single" w:sz="4" w:space="0" w:color="B7B7AE" w:themeColor="background1" w:themeShade="BF"/>
+              <w:right w:val="single" w:sz="4" w:space="0" w:color="B7B7AE" w:themeColor="background1" w:themeShade="BF"/>
+            </w:tcBorders>
+            <w:shd w:val="clear" w:color="auto" w:fill="EDEEE5" w:themeFill="accent3" w:themeFillTint="33"/>
+            <w:vAlign w:val="center"/>
+          </w:tcPr>
+          <w:p>
+            <w:pPr>
+              <w:jc w:val="center"/>
+              <w:rPr>
+                <w:sz w:val="18"/>
+                <w:szCs w:val="18"/>
+                <w:lang w:val="pt-BR"/>
+              </w:rPr>
+            </w:pPr>
+            <w:r>
+              <w:rPr>
+                <w:sz w:val="18"/>
+                <w:szCs w:val="18"/>
+                <w:lang w:val="pt-BR"/>
+              </w:rPr>
+              <w:t>Ândrei Schuch</w:t>
+            </w:r>
+          </w:p>
+        </w:tc>
+        <w:tc>
+          <w:tcPr>
+            <w:tcW w:w="1984" w:type="dxa"/>
+            <w:gridSpan w:val="2"/>
+            <w:tcBorders>
+              <w:top w:val="single" w:sz="4" w:space="0" w:color="B7B7AE" w:themeColor="background1" w:themeShade="BF"/>
+              <w:left w:val="single" w:sz="4" w:space="0" w:color="B7B7AE" w:themeColor="background1" w:themeShade="BF"/>
+              <w:bottom w:val="single" w:sz="4" w:space="0" w:color="B7B7AE" w:themeColor="background1" w:themeShade="BF"/>
+              <w:right w:val="single" w:sz="4" w:space="0" w:color="B7B7AE" w:themeColor="background1" w:themeShade="BF"/>
+            </w:tcBorders>
+            <w:shd w:val="clear" w:color="auto" w:fill="EDEEE5" w:themeFill="accent3" w:themeFillTint="33"/>
+            <w:tcMar>
+              <w:right w:w="216" w:type="dxa"/>
+            </w:tcMar>
+            <w:vAlign w:val="center"/>
+          </w:tcPr>
+          <w:p>
+            <w:pPr>
+              <w:jc w:val="center"/>
+              <w:rPr>
+                <w:sz w:val="18"/>
+                <w:szCs w:val="18"/>
+                <w:lang w:val="pt-BR"/>
+              </w:rPr>
+            </w:pPr>
+            <w:r>
+              <w:rPr>
+                <w:sz w:val="18"/>
+                <w:szCs w:val="18"/>
+                <w:lang w:val="pt-BR"/>
+              </w:rPr>
+              <w:t>Maurício Carvalho</w:t>
+            </w:r>
+          </w:p>
+        </w:tc>
+        <w:tc>
+          <w:tcPr>
+            <w:tcW w:w="1418" w:type="dxa"/>
+            <w:tcBorders>
+              <w:top w:val="single" w:sz="4" w:space="0" w:color="B7B7AE" w:themeColor="background1" w:themeShade="BF"/>
+              <w:left w:val="single" w:sz="4" w:space="0" w:color="B7B7AE" w:themeColor="background1" w:themeShade="BF"/>
+              <w:bottom w:val="single" w:sz="4" w:space="0" w:color="B7B7AE" w:themeColor="background1" w:themeShade="BF"/>
+              <w:right w:val="single" w:sz="4" w:space="0" w:color="B7B7AE" w:themeColor="background1" w:themeShade="BF"/>
+            </w:tcBorders>
+            <w:shd w:val="clear" w:color="auto" w:fill="EDEEE5" w:themeFill="accent3" w:themeFillTint="33"/>
+            <w:tcMar>
+              <w:right w:w="216" w:type="dxa"/>
+            </w:tcMar>
+            <w:vAlign w:val="center"/>
+          </w:tcPr>
+          <w:p>
+            <w:pPr>
+              <w:jc w:val="center"/>
+              <w:rPr>
+                <w:sz w:val="18"/>
+                <w:szCs w:val="18"/>
+                <w:lang w:val="pt-BR"/>
+              </w:rPr>
+            </w:pPr>
+            <w:r>
+              <w:rPr>
+                <w:sz w:val="18"/>
+                <w:szCs w:val="18"/>
+                <w:lang w:val="pt-BR"/>
+              </w:rPr>
+              <w:t>8</w:t>
             </w:r>
           </w:p>
         </w:tc>
@@ -2268,8 +3168,6 @@
           <w:lang w:val="pt-BR"/>
         </w:rPr>
       </w:pPr>
-      <w:bookmarkStart w:id="0" w:name="_GoBack"/>
-      <w:bookmarkEnd w:id="0"/>
     </w:p>
     <w:sectPr>
       <w:headerReference w:type="even" r:id="rId8"/>
@@ -2988,7 +3886,7 @@
     <w:rsid w:val="00936FB7"/>
     <w:rPr>
       <w:rFonts w:asciiTheme="minorHAnsi" w:hAnsiTheme="minorHAnsi"/>
-      <w:color w:val="262626" w:themeColor="text1" w:themeTint="D9"/>
+      <w:color w:val="A5A5A5" w:themeColor="text1" w:themeTint="D9"/>
       <w:sz w:val="14"/>
       <w:szCs w:val="14"/>
     </w:rPr>
@@ -3114,7 +4012,7 @@
     </w:pPr>
     <w:rPr>
       <w:caps/>
-      <w:color w:val="0D0D0D" w:themeColor="text1" w:themeTint="F2"/>
+      <w:color w:val="9B9B9B" w:themeColor="text1" w:themeTint="F2"/>
       <w:spacing w:val="4"/>
     </w:rPr>
   </w:style>
@@ -3146,7 +4044,7 @@
     <w:rPr>
       <w:rFonts w:asciiTheme="majorHAnsi" w:hAnsiTheme="majorHAnsi"/>
       <w:caps/>
-      <w:color w:val="0D0D0D" w:themeColor="text1" w:themeTint="F2"/>
+      <w:color w:val="9B9B9B" w:themeColor="text1" w:themeTint="F2"/>
       <w:spacing w:val="4"/>
       <w:sz w:val="14"/>
       <w:szCs w:val="16"/>
@@ -3177,7 +4075,7 @@
     <w:rPr>
       <w:rFonts w:asciiTheme="majorHAnsi" w:hAnsiTheme="majorHAnsi"/>
       <w:caps/>
-      <w:color w:val="0D0D0D" w:themeColor="text1" w:themeTint="F2"/>
+      <w:color w:val="9B9B9B" w:themeColor="text1" w:themeTint="F2"/>
       <w:spacing w:val="4"/>
       <w:szCs w:val="16"/>
     </w:rPr>
@@ -3235,7 +4133,7 @@
     <w:rsid w:val="00F96940"/>
     <w:rPr>
       <w:rFonts w:ascii="Tahoma" w:hAnsi="Tahoma" w:cs="Tahoma"/>
-      <w:color w:val="262626" w:themeColor="text1" w:themeTint="D9"/>
+      <w:color w:val="A5A5A5" w:themeColor="text1" w:themeTint="D9"/>
       <w:sz w:val="16"/>
       <w:szCs w:val="16"/>
     </w:rPr>
@@ -3269,7 +4167,7 @@
     <w:rsid w:val="008C3A73"/>
     <w:rPr>
       <w:rFonts w:asciiTheme="minorHAnsi" w:hAnsiTheme="minorHAnsi"/>
-      <w:color w:val="262626" w:themeColor="text1" w:themeTint="D9"/>
+      <w:color w:val="A5A5A5" w:themeColor="text1" w:themeTint="D9"/>
       <w:sz w:val="14"/>
       <w:szCs w:val="14"/>
     </w:rPr>
@@ -3293,7 +4191,7 @@
     <w:rsid w:val="008C3A73"/>
     <w:rPr>
       <w:rFonts w:asciiTheme="minorHAnsi" w:hAnsiTheme="minorHAnsi"/>
-      <w:color w:val="262626" w:themeColor="text1" w:themeTint="D9"/>
+      <w:color w:val="A5A5A5" w:themeColor="text1" w:themeTint="D9"/>
       <w:sz w:val="14"/>
       <w:szCs w:val="14"/>
     </w:rPr>
@@ -3328,10 +4226,10 @@
   <a:themeElements>
     <a:clrScheme name="Median">
       <a:dk1>
-        <a:sysClr val="windowText" lastClr="000000"/>
+        <a:sysClr val="windowText" lastClr="969696"/>
       </a:dk1>
       <a:lt1>
-        <a:sysClr val="window" lastClr="FFFFFF"/>
+        <a:sysClr val="window" lastClr="F0F0EE"/>
       </a:lt1>
       <a:dk2>
         <a:srgbClr val="775F55"/>

</xml_diff>